<commit_message>
6 Botones Aprendiendo a colocar botones tanto uno encima del otro como en modo inline, es decir que traten d equedar en una sola linea.
</commit_message>
<xml_diff>
--- a/documentacion/apuntes.docx
+++ b/documentacion/apuntes.docx
@@ -1681,19 +1681,1648 @@
     <w:p>
       <w:pPr>
         <w:rPr>
-          <w:sz w:val="24"/>
-          <w:szCs w:val="24"/>
-        </w:rPr>
-      </w:pPr>
-      <w:bookmarkStart w:id="0" w:name="_GoBack"/>
-      <w:bookmarkEnd w:id="0"/>
-    </w:p>
-    <w:p>
-      <w:pPr>
-        <w:rPr>
           <w:b/>
           <w:sz w:val="40"/>
           <w:szCs w:val="40"/>
+        </w:rPr>
+      </w:pPr>
+      <w:r>
+        <w:rPr>
+          <w:b/>
+          <w:sz w:val="40"/>
+          <w:szCs w:val="40"/>
+        </w:rPr>
+        <w:t>VIDEO 5</w:t>
+      </w:r>
+    </w:p>
+    <w:p>
+      <w:pPr>
+        <w:rPr>
+          <w:sz w:val="24"/>
+          <w:szCs w:val="24"/>
+        </w:rPr>
+      </w:pPr>
+      <w:r>
+        <w:rPr>
+          <w:sz w:val="24"/>
+          <w:szCs w:val="24"/>
+        </w:rPr>
+        <w:t>Hablaremos sobre los temas.</w:t>
+      </w:r>
+    </w:p>
+    <w:p>
+      <w:pPr>
+        <w:rPr>
+          <w:sz w:val="24"/>
+          <w:szCs w:val="24"/>
+        </w:rPr>
+      </w:pPr>
+      <w:proofErr w:type="spellStart"/>
+      <w:proofErr w:type="gramStart"/>
+      <w:r>
+        <w:rPr>
+          <w:sz w:val="24"/>
+          <w:szCs w:val="24"/>
+        </w:rPr>
+        <w:t>jqm</w:t>
+      </w:r>
+      <w:proofErr w:type="spellEnd"/>
+      <w:proofErr w:type="gramEnd"/>
+      <w:r>
+        <w:rPr>
+          <w:sz w:val="24"/>
+          <w:szCs w:val="24"/>
+        </w:rPr>
+        <w:t xml:space="preserve"> ofrece 6 temas; </w:t>
+      </w:r>
+      <w:proofErr w:type="spellStart"/>
+      <w:r>
+        <w:rPr>
+          <w:sz w:val="24"/>
+          <w:szCs w:val="24"/>
+        </w:rPr>
+        <w:t>a,b,c,d,e,f</w:t>
+      </w:r>
+      <w:proofErr w:type="spellEnd"/>
+    </w:p>
+    <w:p>
+      <w:pPr>
+        <w:rPr>
+          <w:sz w:val="24"/>
+          <w:szCs w:val="24"/>
+        </w:rPr>
+      </w:pPr>
+      <w:r>
+        <w:rPr>
+          <w:sz w:val="24"/>
+          <w:szCs w:val="24"/>
+        </w:rPr>
+        <w:t xml:space="preserve">Ejemplo: </w:t>
+      </w:r>
+      <w:r>
+        <w:rPr>
+          <w:sz w:val="24"/>
+          <w:szCs w:val="24"/>
+        </w:rPr>
+        <w:t>data-</w:t>
+      </w:r>
+      <w:proofErr w:type="spellStart"/>
+      <w:r>
+        <w:rPr>
+          <w:sz w:val="24"/>
+          <w:szCs w:val="24"/>
+        </w:rPr>
+        <w:t>theme</w:t>
+      </w:r>
+      <w:proofErr w:type="spellEnd"/>
+      <w:r>
+        <w:rPr>
+          <w:sz w:val="24"/>
+          <w:szCs w:val="24"/>
+        </w:rPr>
+        <w:t>="a"</w:t>
+      </w:r>
+    </w:p>
+    <w:p>
+      <w:pPr>
+        <w:rPr>
+          <w:b/>
+          <w:sz w:val="40"/>
+          <w:szCs w:val="40"/>
+        </w:rPr>
+      </w:pPr>
+      <w:r>
+        <w:rPr>
+          <w:b/>
+          <w:sz w:val="40"/>
+          <w:szCs w:val="40"/>
+        </w:rPr>
+        <w:t>VIDEO 6</w:t>
+      </w:r>
+    </w:p>
+    <w:p>
+      <w:pPr>
+        <w:rPr>
+          <w:sz w:val="24"/>
+          <w:szCs w:val="24"/>
+        </w:rPr>
+      </w:pPr>
+      <w:r>
+        <w:rPr>
+          <w:sz w:val="24"/>
+          <w:szCs w:val="24"/>
+        </w:rPr>
+        <w:t>Creando botones</w:t>
+      </w:r>
+    </w:p>
+    <w:p>
+      <w:pPr>
+        <w:rPr>
+          <w:sz w:val="24"/>
+          <w:szCs w:val="24"/>
+        </w:rPr>
+      </w:pPr>
+      <w:r>
+        <w:rPr>
+          <w:sz w:val="24"/>
+          <w:szCs w:val="24"/>
+        </w:rPr>
+        <w:t>Para ello se utiliza data-role=”</w:t>
+      </w:r>
+      <w:proofErr w:type="spellStart"/>
+      <w:r>
+        <w:rPr>
+          <w:sz w:val="24"/>
+          <w:szCs w:val="24"/>
+        </w:rPr>
+        <w:t>button</w:t>
+      </w:r>
+      <w:proofErr w:type="spellEnd"/>
+      <w:r>
+        <w:rPr>
+          <w:sz w:val="24"/>
+          <w:szCs w:val="24"/>
+        </w:rPr>
+        <w:t>”</w:t>
+      </w:r>
+    </w:p>
+    <w:p>
+      <w:pPr>
+        <w:rPr>
+          <w:sz w:val="24"/>
+          <w:szCs w:val="24"/>
+        </w:rPr>
+      </w:pPr>
+      <w:r>
+        <w:rPr>
+          <w:sz w:val="24"/>
+          <w:szCs w:val="24"/>
+        </w:rPr>
+        <w:t>&lt;</w:t>
+      </w:r>
+      <w:proofErr w:type="gramStart"/>
+      <w:r>
+        <w:rPr>
+          <w:sz w:val="24"/>
+          <w:szCs w:val="24"/>
+        </w:rPr>
+        <w:t>a</w:t>
+      </w:r>
+      <w:proofErr w:type="gramEnd"/>
+      <w:r>
+        <w:rPr>
+          <w:sz w:val="24"/>
+          <w:szCs w:val="24"/>
+        </w:rPr>
+        <w:t xml:space="preserve"> </w:t>
+      </w:r>
+      <w:proofErr w:type="spellStart"/>
+      <w:r>
+        <w:rPr>
+          <w:sz w:val="24"/>
+          <w:szCs w:val="24"/>
+        </w:rPr>
+        <w:t>href</w:t>
+      </w:r>
+      <w:proofErr w:type="spellEnd"/>
+      <w:r>
+        <w:rPr>
+          <w:sz w:val="24"/>
+          <w:szCs w:val="24"/>
+        </w:rPr>
+        <w:t xml:space="preserve">=”#a”  </w:t>
+      </w:r>
+      <w:r>
+        <w:rPr>
+          <w:sz w:val="24"/>
+          <w:szCs w:val="24"/>
+        </w:rPr>
+        <w:t>data-role=”</w:t>
+      </w:r>
+      <w:proofErr w:type="spellStart"/>
+      <w:r>
+        <w:rPr>
+          <w:sz w:val="24"/>
+          <w:szCs w:val="24"/>
+        </w:rPr>
+        <w:t>button</w:t>
+      </w:r>
+      <w:proofErr w:type="spellEnd"/>
+      <w:r>
+        <w:rPr>
+          <w:sz w:val="24"/>
+          <w:szCs w:val="24"/>
+        </w:rPr>
+        <w:t>”</w:t>
+      </w:r>
+      <w:r>
+        <w:rPr>
+          <w:sz w:val="24"/>
+          <w:szCs w:val="24"/>
+        </w:rPr>
+        <w:t>&gt;botón&lt;/a&gt;</w:t>
+      </w:r>
+    </w:p>
+    <w:p>
+      <w:pPr>
+        <w:rPr>
+          <w:sz w:val="24"/>
+          <w:szCs w:val="24"/>
+        </w:rPr>
+      </w:pPr>
+      <w:r>
+        <w:rPr>
+          <w:sz w:val="24"/>
+          <w:szCs w:val="24"/>
+        </w:rPr>
+        <w:t>A este botón también se le puede colocar un tema</w:t>
+      </w:r>
+    </w:p>
+    <w:p>
+      <w:pPr>
+        <w:rPr>
+          <w:sz w:val="24"/>
+          <w:szCs w:val="24"/>
+        </w:rPr>
+      </w:pPr>
+      <w:r>
+        <w:rPr>
+          <w:sz w:val="24"/>
+          <w:szCs w:val="24"/>
+        </w:rPr>
+        <w:t>&lt;</w:t>
+      </w:r>
+      <w:proofErr w:type="gramStart"/>
+      <w:r>
+        <w:rPr>
+          <w:sz w:val="24"/>
+          <w:szCs w:val="24"/>
+        </w:rPr>
+        <w:t>a</w:t>
+      </w:r>
+      <w:proofErr w:type="gramEnd"/>
+      <w:r>
+        <w:rPr>
+          <w:sz w:val="24"/>
+          <w:szCs w:val="24"/>
+        </w:rPr>
+        <w:t xml:space="preserve"> </w:t>
+      </w:r>
+      <w:proofErr w:type="spellStart"/>
+      <w:r>
+        <w:rPr>
+          <w:sz w:val="24"/>
+          <w:szCs w:val="24"/>
+        </w:rPr>
+        <w:t>href</w:t>
+      </w:r>
+      <w:proofErr w:type="spellEnd"/>
+      <w:r>
+        <w:rPr>
+          <w:sz w:val="24"/>
+          <w:szCs w:val="24"/>
+        </w:rPr>
+        <w:t>=”#a”  data-role=”</w:t>
+      </w:r>
+      <w:proofErr w:type="spellStart"/>
+      <w:r>
+        <w:rPr>
+          <w:sz w:val="24"/>
+          <w:szCs w:val="24"/>
+        </w:rPr>
+        <w:t>button</w:t>
+      </w:r>
+      <w:proofErr w:type="spellEnd"/>
+      <w:r>
+        <w:rPr>
+          <w:sz w:val="24"/>
+          <w:szCs w:val="24"/>
+        </w:rPr>
+        <w:t>”</w:t>
+      </w:r>
+      <w:r>
+        <w:rPr>
+          <w:sz w:val="24"/>
+          <w:szCs w:val="24"/>
+        </w:rPr>
+        <w:t xml:space="preserve"> </w:t>
+      </w:r>
+      <w:r>
+        <w:rPr>
+          <w:sz w:val="24"/>
+          <w:szCs w:val="24"/>
+        </w:rPr>
+        <w:t>da</w:t>
+      </w:r>
+      <w:r>
+        <w:rPr>
+          <w:sz w:val="24"/>
+          <w:szCs w:val="24"/>
+        </w:rPr>
+        <w:t>ta-</w:t>
+      </w:r>
+      <w:proofErr w:type="spellStart"/>
+      <w:r>
+        <w:rPr>
+          <w:sz w:val="24"/>
+          <w:szCs w:val="24"/>
+        </w:rPr>
+        <w:t>theme</w:t>
+      </w:r>
+      <w:proofErr w:type="spellEnd"/>
+      <w:r>
+        <w:rPr>
+          <w:sz w:val="24"/>
+          <w:szCs w:val="24"/>
+        </w:rPr>
+        <w:t>="b</w:t>
+      </w:r>
+      <w:r>
+        <w:rPr>
+          <w:sz w:val="24"/>
+          <w:szCs w:val="24"/>
+        </w:rPr>
+        <w:t>"</w:t>
+      </w:r>
+      <w:r>
+        <w:rPr>
+          <w:sz w:val="24"/>
+          <w:szCs w:val="24"/>
+        </w:rPr>
+        <w:t>&gt;botón&lt;/a&gt;</w:t>
+      </w:r>
+    </w:p>
+    <w:p>
+      <w:pPr>
+        <w:rPr>
+          <w:sz w:val="24"/>
+          <w:szCs w:val="24"/>
+        </w:rPr>
+      </w:pPr>
+      <w:r>
+        <w:rPr>
+          <w:sz w:val="24"/>
+          <w:szCs w:val="24"/>
+        </w:rPr>
+        <w:t>Por defecto al colocar 2 botones, se colocan uno encima del otro</w:t>
+      </w:r>
+    </w:p>
+    <w:p>
+      <w:pPr>
+        <w:autoSpaceDE w:val="0"/>
+        <w:autoSpaceDN w:val="0"/>
+        <w:adjustRightInd w:val="0"/>
+        <w:spacing w:after="0" w:line="240" w:lineRule="auto"/>
+        <w:rPr>
+          <w:rFonts w:ascii="Consolas" w:hAnsi="Consolas" w:cs="Consolas"/>
+          <w:color w:val="000000"/>
+          <w:sz w:val="20"/>
+          <w:szCs w:val="20"/>
+        </w:rPr>
+      </w:pPr>
+      <w:r>
+        <w:rPr>
+          <w:rFonts w:ascii="Consolas" w:hAnsi="Consolas" w:cs="Consolas"/>
+          <w:color w:val="000000"/>
+          <w:sz w:val="20"/>
+          <w:szCs w:val="20"/>
+        </w:rPr>
+        <w:tab/>
+      </w:r>
+      <w:r>
+        <w:rPr>
+          <w:rFonts w:ascii="Consolas" w:hAnsi="Consolas" w:cs="Consolas"/>
+          <w:color w:val="000000"/>
+          <w:sz w:val="20"/>
+          <w:szCs w:val="20"/>
+        </w:rPr>
+        <w:tab/>
+      </w:r>
+    </w:p>
+    <w:p>
+      <w:pPr>
+        <w:rPr>
+          <w:rFonts w:ascii="Consolas" w:hAnsi="Consolas" w:cs="Consolas"/>
+          <w:color w:val="000000"/>
+          <w:sz w:val="20"/>
+          <w:szCs w:val="20"/>
+        </w:rPr>
+      </w:pPr>
+      <w:r>
+        <w:rPr>
+          <w:rFonts w:ascii="Consolas" w:hAnsi="Consolas" w:cs="Consolas"/>
+          <w:color w:val="000000"/>
+          <w:sz w:val="20"/>
+          <w:szCs w:val="20"/>
+        </w:rPr>
+        <w:br w:type="page"/>
+      </w:r>
+    </w:p>
+    <w:p>
+      <w:pPr>
+        <w:autoSpaceDE w:val="0"/>
+        <w:autoSpaceDN w:val="0"/>
+        <w:adjustRightInd w:val="0"/>
+        <w:spacing w:after="0" w:line="240" w:lineRule="auto"/>
+        <w:rPr>
+          <w:rFonts w:ascii="Consolas" w:hAnsi="Consolas" w:cs="Consolas"/>
+          <w:sz w:val="20"/>
+          <w:szCs w:val="20"/>
+        </w:rPr>
+      </w:pPr>
+      <w:r>
+        <w:rPr>
+          <w:rFonts w:ascii="Consolas" w:hAnsi="Consolas" w:cs="Consolas"/>
+          <w:b/>
+          <w:bCs/>
+          <w:color w:val="F44E0B"/>
+          <w:sz w:val="20"/>
+          <w:szCs w:val="20"/>
+        </w:rPr>
+        <w:lastRenderedPageBreak/>
+        <w:t>&lt;</w:t>
+      </w:r>
+      <w:proofErr w:type="gramStart"/>
+      <w:r>
+        <w:rPr>
+          <w:rFonts w:ascii="Consolas" w:hAnsi="Consolas" w:cs="Consolas"/>
+          <w:color w:val="000080"/>
+          <w:sz w:val="20"/>
+          <w:szCs w:val="20"/>
+        </w:rPr>
+        <w:t>a</w:t>
+      </w:r>
+      <w:proofErr w:type="gramEnd"/>
+      <w:r>
+        <w:rPr>
+          <w:rFonts w:ascii="Consolas" w:hAnsi="Consolas" w:cs="Consolas"/>
+          <w:sz w:val="20"/>
+          <w:szCs w:val="20"/>
+        </w:rPr>
+        <w:t xml:space="preserve"> </w:t>
+      </w:r>
+      <w:proofErr w:type="spellStart"/>
+      <w:r>
+        <w:rPr>
+          <w:rFonts w:ascii="Consolas" w:hAnsi="Consolas" w:cs="Consolas"/>
+          <w:color w:val="000080"/>
+          <w:sz w:val="20"/>
+          <w:szCs w:val="20"/>
+          <w:u w:val="single"/>
+        </w:rPr>
+        <w:t>href</w:t>
+      </w:r>
+      <w:proofErr w:type="spellEnd"/>
+      <w:r>
+        <w:rPr>
+          <w:rFonts w:ascii="Consolas" w:hAnsi="Consolas" w:cs="Consolas"/>
+          <w:color w:val="000000"/>
+          <w:sz w:val="20"/>
+          <w:szCs w:val="20"/>
+        </w:rPr>
+        <w:t>=</w:t>
+      </w:r>
+      <w:r>
+        <w:rPr>
+          <w:rFonts w:ascii="Consolas" w:hAnsi="Consolas" w:cs="Consolas"/>
+          <w:color w:val="FF0000"/>
+          <w:sz w:val="20"/>
+          <w:szCs w:val="20"/>
+        </w:rPr>
+        <w:t>”#a”</w:t>
+      </w:r>
+      <w:r>
+        <w:rPr>
+          <w:rFonts w:ascii="Consolas" w:hAnsi="Consolas" w:cs="Consolas"/>
+          <w:sz w:val="20"/>
+          <w:szCs w:val="20"/>
+        </w:rPr>
+        <w:t xml:space="preserve">  </w:t>
+      </w:r>
+      <w:r>
+        <w:rPr>
+          <w:rFonts w:ascii="Consolas" w:hAnsi="Consolas" w:cs="Consolas"/>
+          <w:color w:val="000080"/>
+          <w:sz w:val="20"/>
+          <w:szCs w:val="20"/>
+          <w:u w:val="single"/>
+        </w:rPr>
+        <w:t>data-role</w:t>
+      </w:r>
+      <w:r>
+        <w:rPr>
+          <w:rFonts w:ascii="Consolas" w:hAnsi="Consolas" w:cs="Consolas"/>
+          <w:color w:val="000000"/>
+          <w:sz w:val="20"/>
+          <w:szCs w:val="20"/>
+        </w:rPr>
+        <w:t>=</w:t>
+      </w:r>
+      <w:r>
+        <w:rPr>
+          <w:rFonts w:ascii="Consolas" w:hAnsi="Consolas" w:cs="Consolas"/>
+          <w:color w:val="FF0000"/>
+          <w:sz w:val="20"/>
+          <w:szCs w:val="20"/>
+        </w:rPr>
+        <w:t>"</w:t>
+      </w:r>
+      <w:proofErr w:type="spellStart"/>
+      <w:r>
+        <w:rPr>
+          <w:rFonts w:ascii="Consolas" w:hAnsi="Consolas" w:cs="Consolas"/>
+          <w:color w:val="FF0000"/>
+          <w:sz w:val="20"/>
+          <w:szCs w:val="20"/>
+        </w:rPr>
+        <w:t>button</w:t>
+      </w:r>
+      <w:proofErr w:type="spellEnd"/>
+      <w:r>
+        <w:rPr>
+          <w:rFonts w:ascii="Consolas" w:hAnsi="Consolas" w:cs="Consolas"/>
+          <w:color w:val="FF0000"/>
+          <w:sz w:val="20"/>
+          <w:szCs w:val="20"/>
+        </w:rPr>
+        <w:t>"</w:t>
+      </w:r>
+      <w:r>
+        <w:rPr>
+          <w:rFonts w:ascii="Consolas" w:hAnsi="Consolas" w:cs="Consolas"/>
+          <w:sz w:val="20"/>
+          <w:szCs w:val="20"/>
+        </w:rPr>
+        <w:t xml:space="preserve"> </w:t>
+      </w:r>
+      <w:r>
+        <w:rPr>
+          <w:rFonts w:ascii="Consolas" w:hAnsi="Consolas" w:cs="Consolas"/>
+          <w:color w:val="000080"/>
+          <w:sz w:val="20"/>
+          <w:szCs w:val="20"/>
+          <w:u w:val="single"/>
+        </w:rPr>
+        <w:t>data-</w:t>
+      </w:r>
+      <w:proofErr w:type="spellStart"/>
+      <w:r>
+        <w:rPr>
+          <w:rFonts w:ascii="Consolas" w:hAnsi="Consolas" w:cs="Consolas"/>
+          <w:color w:val="000080"/>
+          <w:sz w:val="20"/>
+          <w:szCs w:val="20"/>
+          <w:u w:val="single"/>
+        </w:rPr>
+        <w:t>theme</w:t>
+      </w:r>
+      <w:proofErr w:type="spellEnd"/>
+      <w:r>
+        <w:rPr>
+          <w:rFonts w:ascii="Consolas" w:hAnsi="Consolas" w:cs="Consolas"/>
+          <w:color w:val="000000"/>
+          <w:sz w:val="20"/>
+          <w:szCs w:val="20"/>
+        </w:rPr>
+        <w:t>=</w:t>
+      </w:r>
+      <w:r>
+        <w:rPr>
+          <w:rFonts w:ascii="Consolas" w:hAnsi="Consolas" w:cs="Consolas"/>
+          <w:color w:val="FF0000"/>
+          <w:sz w:val="20"/>
+          <w:szCs w:val="20"/>
+        </w:rPr>
+        <w:t>"a"</w:t>
+      </w:r>
+      <w:r>
+        <w:rPr>
+          <w:rFonts w:ascii="Consolas" w:hAnsi="Consolas" w:cs="Consolas"/>
+          <w:b/>
+          <w:bCs/>
+          <w:color w:val="F44E0B"/>
+          <w:sz w:val="20"/>
+          <w:szCs w:val="20"/>
+        </w:rPr>
+        <w:t>&gt;</w:t>
+      </w:r>
+      <w:r>
+        <w:rPr>
+          <w:rFonts w:ascii="Consolas" w:hAnsi="Consolas" w:cs="Consolas"/>
+          <w:color w:val="000000"/>
+          <w:sz w:val="20"/>
+          <w:szCs w:val="20"/>
+        </w:rPr>
+        <w:t>botón</w:t>
+      </w:r>
+      <w:r>
+        <w:rPr>
+          <w:rFonts w:ascii="Consolas" w:hAnsi="Consolas" w:cs="Consolas"/>
+          <w:b/>
+          <w:bCs/>
+          <w:color w:val="F44E0B"/>
+          <w:sz w:val="20"/>
+          <w:szCs w:val="20"/>
+        </w:rPr>
+        <w:t>&lt;/</w:t>
+      </w:r>
+      <w:r>
+        <w:rPr>
+          <w:rFonts w:ascii="Consolas" w:hAnsi="Consolas" w:cs="Consolas"/>
+          <w:color w:val="000080"/>
+          <w:sz w:val="20"/>
+          <w:szCs w:val="20"/>
+        </w:rPr>
+        <w:t>a</w:t>
+      </w:r>
+      <w:r>
+        <w:rPr>
+          <w:rFonts w:ascii="Consolas" w:hAnsi="Consolas" w:cs="Consolas"/>
+          <w:b/>
+          <w:bCs/>
+          <w:color w:val="F44E0B"/>
+          <w:sz w:val="20"/>
+          <w:szCs w:val="20"/>
+        </w:rPr>
+        <w:t>&gt;</w:t>
+      </w:r>
+    </w:p>
+    <w:p>
+      <w:pPr>
+        <w:rPr>
+          <w:rFonts w:ascii="Consolas" w:hAnsi="Consolas" w:cs="Consolas"/>
+          <w:b/>
+          <w:bCs/>
+          <w:color w:val="F44E0B"/>
+          <w:sz w:val="20"/>
+          <w:szCs w:val="20"/>
+        </w:rPr>
+      </w:pPr>
+      <w:r>
+        <w:rPr>
+          <w:rFonts w:ascii="Consolas" w:hAnsi="Consolas" w:cs="Consolas"/>
+          <w:b/>
+          <w:bCs/>
+          <w:color w:val="F44E0B"/>
+          <w:sz w:val="20"/>
+          <w:szCs w:val="20"/>
+        </w:rPr>
+        <w:t>&lt;</w:t>
+      </w:r>
+      <w:proofErr w:type="gramStart"/>
+      <w:r>
+        <w:rPr>
+          <w:rFonts w:ascii="Consolas" w:hAnsi="Consolas" w:cs="Consolas"/>
+          <w:color w:val="000080"/>
+          <w:sz w:val="20"/>
+          <w:szCs w:val="20"/>
+        </w:rPr>
+        <w:t>a</w:t>
+      </w:r>
+      <w:proofErr w:type="gramEnd"/>
+      <w:r>
+        <w:rPr>
+          <w:rFonts w:ascii="Consolas" w:hAnsi="Consolas" w:cs="Consolas"/>
+          <w:sz w:val="20"/>
+          <w:szCs w:val="20"/>
+        </w:rPr>
+        <w:t xml:space="preserve"> </w:t>
+      </w:r>
+      <w:proofErr w:type="spellStart"/>
+      <w:r>
+        <w:rPr>
+          <w:rFonts w:ascii="Consolas" w:hAnsi="Consolas" w:cs="Consolas"/>
+          <w:color w:val="000080"/>
+          <w:sz w:val="20"/>
+          <w:szCs w:val="20"/>
+          <w:u w:val="single"/>
+        </w:rPr>
+        <w:t>href</w:t>
+      </w:r>
+      <w:proofErr w:type="spellEnd"/>
+      <w:r>
+        <w:rPr>
+          <w:rFonts w:ascii="Consolas" w:hAnsi="Consolas" w:cs="Consolas"/>
+          <w:color w:val="000000"/>
+          <w:sz w:val="20"/>
+          <w:szCs w:val="20"/>
+        </w:rPr>
+        <w:t>=</w:t>
+      </w:r>
+      <w:r>
+        <w:rPr>
+          <w:rFonts w:ascii="Consolas" w:hAnsi="Consolas" w:cs="Consolas"/>
+          <w:color w:val="FF0000"/>
+          <w:sz w:val="20"/>
+          <w:szCs w:val="20"/>
+        </w:rPr>
+        <w:t>”#a”</w:t>
+      </w:r>
+      <w:r>
+        <w:rPr>
+          <w:rFonts w:ascii="Consolas" w:hAnsi="Consolas" w:cs="Consolas"/>
+          <w:sz w:val="20"/>
+          <w:szCs w:val="20"/>
+        </w:rPr>
+        <w:t xml:space="preserve">  </w:t>
+      </w:r>
+      <w:r>
+        <w:rPr>
+          <w:rFonts w:ascii="Consolas" w:hAnsi="Consolas" w:cs="Consolas"/>
+          <w:color w:val="000080"/>
+          <w:sz w:val="20"/>
+          <w:szCs w:val="20"/>
+          <w:u w:val="single"/>
+        </w:rPr>
+        <w:t>data-role</w:t>
+      </w:r>
+      <w:r>
+        <w:rPr>
+          <w:rFonts w:ascii="Consolas" w:hAnsi="Consolas" w:cs="Consolas"/>
+          <w:color w:val="000000"/>
+          <w:sz w:val="20"/>
+          <w:szCs w:val="20"/>
+        </w:rPr>
+        <w:t>=</w:t>
+      </w:r>
+      <w:r>
+        <w:rPr>
+          <w:rFonts w:ascii="Consolas" w:hAnsi="Consolas" w:cs="Consolas"/>
+          <w:color w:val="FF0000"/>
+          <w:sz w:val="20"/>
+          <w:szCs w:val="20"/>
+        </w:rPr>
+        <w:t>"</w:t>
+      </w:r>
+      <w:proofErr w:type="spellStart"/>
+      <w:r>
+        <w:rPr>
+          <w:rFonts w:ascii="Consolas" w:hAnsi="Consolas" w:cs="Consolas"/>
+          <w:color w:val="FF0000"/>
+          <w:sz w:val="20"/>
+          <w:szCs w:val="20"/>
+        </w:rPr>
+        <w:t>button</w:t>
+      </w:r>
+      <w:proofErr w:type="spellEnd"/>
+      <w:r>
+        <w:rPr>
+          <w:rFonts w:ascii="Consolas" w:hAnsi="Consolas" w:cs="Consolas"/>
+          <w:color w:val="FF0000"/>
+          <w:sz w:val="20"/>
+          <w:szCs w:val="20"/>
+        </w:rPr>
+        <w:t>"</w:t>
+      </w:r>
+      <w:r>
+        <w:rPr>
+          <w:rFonts w:ascii="Consolas" w:hAnsi="Consolas" w:cs="Consolas"/>
+          <w:sz w:val="20"/>
+          <w:szCs w:val="20"/>
+        </w:rPr>
+        <w:t xml:space="preserve"> </w:t>
+      </w:r>
+      <w:r>
+        <w:rPr>
+          <w:rFonts w:ascii="Consolas" w:hAnsi="Consolas" w:cs="Consolas"/>
+          <w:color w:val="000080"/>
+          <w:sz w:val="20"/>
+          <w:szCs w:val="20"/>
+          <w:u w:val="single"/>
+        </w:rPr>
+        <w:t>data-</w:t>
+      </w:r>
+      <w:proofErr w:type="spellStart"/>
+      <w:r>
+        <w:rPr>
+          <w:rFonts w:ascii="Consolas" w:hAnsi="Consolas" w:cs="Consolas"/>
+          <w:color w:val="000080"/>
+          <w:sz w:val="20"/>
+          <w:szCs w:val="20"/>
+          <w:u w:val="single"/>
+        </w:rPr>
+        <w:t>theme</w:t>
+      </w:r>
+      <w:proofErr w:type="spellEnd"/>
+      <w:r>
+        <w:rPr>
+          <w:rFonts w:ascii="Consolas" w:hAnsi="Consolas" w:cs="Consolas"/>
+          <w:color w:val="000000"/>
+          <w:sz w:val="20"/>
+          <w:szCs w:val="20"/>
+        </w:rPr>
+        <w:t>=</w:t>
+      </w:r>
+      <w:r>
+        <w:rPr>
+          <w:rFonts w:ascii="Consolas" w:hAnsi="Consolas" w:cs="Consolas"/>
+          <w:color w:val="FF0000"/>
+          <w:sz w:val="20"/>
+          <w:szCs w:val="20"/>
+        </w:rPr>
+        <w:t>"a"</w:t>
+      </w:r>
+      <w:r>
+        <w:rPr>
+          <w:rFonts w:ascii="Consolas" w:hAnsi="Consolas" w:cs="Consolas"/>
+          <w:b/>
+          <w:bCs/>
+          <w:color w:val="F44E0B"/>
+          <w:sz w:val="20"/>
+          <w:szCs w:val="20"/>
+        </w:rPr>
+        <w:t>&gt;</w:t>
+      </w:r>
+      <w:r>
+        <w:rPr>
+          <w:rFonts w:ascii="Consolas" w:hAnsi="Consolas" w:cs="Consolas"/>
+          <w:color w:val="000000"/>
+          <w:sz w:val="20"/>
+          <w:szCs w:val="20"/>
+        </w:rPr>
+        <w:t>botón2</w:t>
+      </w:r>
+      <w:r>
+        <w:rPr>
+          <w:rFonts w:ascii="Consolas" w:hAnsi="Consolas" w:cs="Consolas"/>
+          <w:b/>
+          <w:bCs/>
+          <w:color w:val="F44E0B"/>
+          <w:sz w:val="20"/>
+          <w:szCs w:val="20"/>
+        </w:rPr>
+        <w:t>&lt;/</w:t>
+      </w:r>
+      <w:r>
+        <w:rPr>
+          <w:rFonts w:ascii="Consolas" w:hAnsi="Consolas" w:cs="Consolas"/>
+          <w:color w:val="000080"/>
+          <w:sz w:val="20"/>
+          <w:szCs w:val="20"/>
+        </w:rPr>
+        <w:t>a</w:t>
+      </w:r>
+      <w:r>
+        <w:rPr>
+          <w:rFonts w:ascii="Consolas" w:hAnsi="Consolas" w:cs="Consolas"/>
+          <w:b/>
+          <w:bCs/>
+          <w:color w:val="F44E0B"/>
+          <w:sz w:val="20"/>
+          <w:szCs w:val="20"/>
+        </w:rPr>
+        <w:t>&gt;</w:t>
+      </w:r>
+    </w:p>
+    <w:p>
+      <w:pPr>
+        <w:jc w:val="center"/>
+        <w:rPr>
+          <w:sz w:val="24"/>
+          <w:szCs w:val="24"/>
+        </w:rPr>
+      </w:pPr>
+      <w:r>
+        <w:rPr>
+          <w:noProof/>
+          <w:lang w:eastAsia="es-CL"/>
+        </w:rPr>
+        <w:drawing>
+          <wp:inline distT="0" distB="0" distL="0" distR="0" wp14:anchorId="368DB397" wp14:editId="3A86BBB9">
+            <wp:extent cx="3257143" cy="3352381"/>
+            <wp:effectExtent l="0" t="0" r="635" b="635"/>
+            <wp:docPr id="5" name="Imagen 5"/>
+            <wp:cNvGraphicFramePr>
+              <a:graphicFrameLocks xmlns:a="http://schemas.openxmlformats.org/drawingml/2006/main" noChangeAspect="1"/>
+            </wp:cNvGraphicFramePr>
+            <a:graphic xmlns:a="http://schemas.openxmlformats.org/drawingml/2006/main">
+              <a:graphicData uri="http://schemas.openxmlformats.org/drawingml/2006/picture">
+                <pic:pic xmlns:pic="http://schemas.openxmlformats.org/drawingml/2006/picture">
+                  <pic:nvPicPr>
+                    <pic:cNvPr id="0" name=""/>
+                    <pic:cNvPicPr/>
+                  </pic:nvPicPr>
+                  <pic:blipFill>
+                    <a:blip r:embed="rId10"/>
+                    <a:stretch>
+                      <a:fillRect/>
+                    </a:stretch>
+                  </pic:blipFill>
+                  <pic:spPr>
+                    <a:xfrm>
+                      <a:off x="0" y="0"/>
+                      <a:ext cx="3257143" cy="3352381"/>
+                    </a:xfrm>
+                    <a:prstGeom prst="rect">
+                      <a:avLst/>
+                    </a:prstGeom>
+                  </pic:spPr>
+                </pic:pic>
+              </a:graphicData>
+            </a:graphic>
+          </wp:inline>
+        </w:drawing>
+      </w:r>
+    </w:p>
+    <w:p>
+      <w:pPr>
+        <w:rPr>
+          <w:sz w:val="24"/>
+          <w:szCs w:val="24"/>
+        </w:rPr>
+      </w:pPr>
+      <w:r>
+        <w:rPr>
+          <w:sz w:val="24"/>
+          <w:szCs w:val="24"/>
+        </w:rPr>
+        <w:t xml:space="preserve">Si no quieres este, es decir, si quieres colocarlo </w:t>
+      </w:r>
+      <w:proofErr w:type="spellStart"/>
+      <w:r>
+        <w:rPr>
+          <w:sz w:val="24"/>
+          <w:szCs w:val="24"/>
+        </w:rPr>
+        <w:t>inline</w:t>
+      </w:r>
+      <w:proofErr w:type="spellEnd"/>
+      <w:r>
+        <w:rPr>
+          <w:sz w:val="24"/>
+          <w:szCs w:val="24"/>
+        </w:rPr>
+        <w:t xml:space="preserve">, hay una propiedad </w:t>
+      </w:r>
+      <w:proofErr w:type="spellStart"/>
+      <w:r>
+        <w:rPr>
+          <w:sz w:val="24"/>
+          <w:szCs w:val="24"/>
+        </w:rPr>
+        <w:t>jqm</w:t>
+      </w:r>
+      <w:proofErr w:type="spellEnd"/>
+      <w:r>
+        <w:rPr>
+          <w:sz w:val="24"/>
+          <w:szCs w:val="24"/>
+        </w:rPr>
+        <w:t xml:space="preserve"> llamada data-</w:t>
+      </w:r>
+      <w:proofErr w:type="spellStart"/>
+      <w:r>
+        <w:rPr>
+          <w:sz w:val="24"/>
+          <w:szCs w:val="24"/>
+        </w:rPr>
+        <w:t>inline</w:t>
+      </w:r>
+      <w:proofErr w:type="spellEnd"/>
+      <w:r>
+        <w:rPr>
+          <w:sz w:val="24"/>
+          <w:szCs w:val="24"/>
+        </w:rPr>
+        <w:t>, por defecto data-</w:t>
+      </w:r>
+      <w:proofErr w:type="spellStart"/>
+      <w:r>
+        <w:rPr>
+          <w:sz w:val="24"/>
+          <w:szCs w:val="24"/>
+        </w:rPr>
+        <w:t>inline</w:t>
+      </w:r>
+      <w:proofErr w:type="spellEnd"/>
+      <w:r>
+        <w:rPr>
+          <w:sz w:val="24"/>
+          <w:szCs w:val="24"/>
+        </w:rPr>
+        <w:t xml:space="preserve"> viene en false, por lo tanto para colocarlo como </w:t>
+      </w:r>
+      <w:proofErr w:type="spellStart"/>
+      <w:r>
+        <w:rPr>
+          <w:sz w:val="24"/>
+          <w:szCs w:val="24"/>
+        </w:rPr>
+        <w:t>inline</w:t>
+      </w:r>
+      <w:proofErr w:type="spellEnd"/>
+      <w:r>
+        <w:rPr>
+          <w:sz w:val="24"/>
+          <w:szCs w:val="24"/>
+        </w:rPr>
+        <w:t xml:space="preserve">  de deberíamos colocar en verdadero o true</w:t>
+      </w:r>
+    </w:p>
+    <w:p>
+      <w:pPr>
+        <w:autoSpaceDE w:val="0"/>
+        <w:autoSpaceDN w:val="0"/>
+        <w:adjustRightInd w:val="0"/>
+        <w:spacing w:after="0" w:line="240" w:lineRule="auto"/>
+        <w:rPr>
+          <w:rFonts w:ascii="Consolas" w:hAnsi="Consolas" w:cs="Consolas"/>
+          <w:sz w:val="16"/>
+          <w:szCs w:val="16"/>
+        </w:rPr>
+      </w:pPr>
+      <w:r>
+        <w:rPr>
+          <w:rFonts w:ascii="Consolas" w:hAnsi="Consolas" w:cs="Consolas"/>
+          <w:b/>
+          <w:bCs/>
+          <w:color w:val="F44E0B"/>
+          <w:sz w:val="16"/>
+          <w:szCs w:val="16"/>
+        </w:rPr>
+        <w:t>&lt;</w:t>
+      </w:r>
+      <w:proofErr w:type="gramStart"/>
+      <w:r>
+        <w:rPr>
+          <w:rFonts w:ascii="Consolas" w:hAnsi="Consolas" w:cs="Consolas"/>
+          <w:color w:val="000080"/>
+          <w:sz w:val="16"/>
+          <w:szCs w:val="16"/>
+        </w:rPr>
+        <w:t>a</w:t>
+      </w:r>
+      <w:proofErr w:type="gramEnd"/>
+      <w:r>
+        <w:rPr>
+          <w:rFonts w:ascii="Consolas" w:hAnsi="Consolas" w:cs="Consolas"/>
+          <w:sz w:val="16"/>
+          <w:szCs w:val="16"/>
+        </w:rPr>
+        <w:t xml:space="preserve"> </w:t>
+      </w:r>
+      <w:proofErr w:type="spellStart"/>
+      <w:r>
+        <w:rPr>
+          <w:rFonts w:ascii="Consolas" w:hAnsi="Consolas" w:cs="Consolas"/>
+          <w:color w:val="000080"/>
+          <w:sz w:val="16"/>
+          <w:szCs w:val="16"/>
+          <w:u w:val="single"/>
+        </w:rPr>
+        <w:t>href</w:t>
+      </w:r>
+      <w:proofErr w:type="spellEnd"/>
+      <w:r>
+        <w:rPr>
+          <w:rFonts w:ascii="Consolas" w:hAnsi="Consolas" w:cs="Consolas"/>
+          <w:color w:val="000000"/>
+          <w:sz w:val="16"/>
+          <w:szCs w:val="16"/>
+        </w:rPr>
+        <w:t>=</w:t>
+      </w:r>
+      <w:r>
+        <w:rPr>
+          <w:rFonts w:ascii="Consolas" w:hAnsi="Consolas" w:cs="Consolas"/>
+          <w:color w:val="FF0000"/>
+          <w:sz w:val="16"/>
+          <w:szCs w:val="16"/>
+        </w:rPr>
+        <w:t>”#a”</w:t>
+      </w:r>
+      <w:r>
+        <w:rPr>
+          <w:rFonts w:ascii="Consolas" w:hAnsi="Consolas" w:cs="Consolas"/>
+          <w:sz w:val="16"/>
+          <w:szCs w:val="16"/>
+        </w:rPr>
+        <w:t xml:space="preserve">  </w:t>
+      </w:r>
+      <w:r>
+        <w:rPr>
+          <w:rFonts w:ascii="Consolas" w:hAnsi="Consolas" w:cs="Consolas"/>
+          <w:color w:val="000080"/>
+          <w:sz w:val="16"/>
+          <w:szCs w:val="16"/>
+          <w:u w:val="single"/>
+        </w:rPr>
+        <w:t>data-role</w:t>
+      </w:r>
+      <w:r>
+        <w:rPr>
+          <w:rFonts w:ascii="Consolas" w:hAnsi="Consolas" w:cs="Consolas"/>
+          <w:color w:val="000000"/>
+          <w:sz w:val="16"/>
+          <w:szCs w:val="16"/>
+        </w:rPr>
+        <w:t>=</w:t>
+      </w:r>
+      <w:r>
+        <w:rPr>
+          <w:rFonts w:ascii="Consolas" w:hAnsi="Consolas" w:cs="Consolas"/>
+          <w:color w:val="FF0000"/>
+          <w:sz w:val="16"/>
+          <w:szCs w:val="16"/>
+        </w:rPr>
+        <w:t>"</w:t>
+      </w:r>
+      <w:proofErr w:type="spellStart"/>
+      <w:r>
+        <w:rPr>
+          <w:rFonts w:ascii="Consolas" w:hAnsi="Consolas" w:cs="Consolas"/>
+          <w:color w:val="FF0000"/>
+          <w:sz w:val="16"/>
+          <w:szCs w:val="16"/>
+        </w:rPr>
+        <w:t>button</w:t>
+      </w:r>
+      <w:proofErr w:type="spellEnd"/>
+      <w:r>
+        <w:rPr>
+          <w:rFonts w:ascii="Consolas" w:hAnsi="Consolas" w:cs="Consolas"/>
+          <w:color w:val="FF0000"/>
+          <w:sz w:val="16"/>
+          <w:szCs w:val="16"/>
+        </w:rPr>
+        <w:t>"</w:t>
+      </w:r>
+      <w:r>
+        <w:rPr>
+          <w:rFonts w:ascii="Consolas" w:hAnsi="Consolas" w:cs="Consolas"/>
+          <w:sz w:val="16"/>
+          <w:szCs w:val="16"/>
+        </w:rPr>
+        <w:t xml:space="preserve"> </w:t>
+      </w:r>
+      <w:r>
+        <w:rPr>
+          <w:rFonts w:ascii="Consolas" w:hAnsi="Consolas" w:cs="Consolas"/>
+          <w:color w:val="000080"/>
+          <w:sz w:val="16"/>
+          <w:szCs w:val="16"/>
+          <w:u w:val="single"/>
+        </w:rPr>
+        <w:t>data-</w:t>
+      </w:r>
+      <w:proofErr w:type="spellStart"/>
+      <w:r>
+        <w:rPr>
+          <w:rFonts w:ascii="Consolas" w:hAnsi="Consolas" w:cs="Consolas"/>
+          <w:color w:val="000080"/>
+          <w:sz w:val="16"/>
+          <w:szCs w:val="16"/>
+          <w:u w:val="single"/>
+        </w:rPr>
+        <w:t>theme</w:t>
+      </w:r>
+      <w:proofErr w:type="spellEnd"/>
+      <w:r>
+        <w:rPr>
+          <w:rFonts w:ascii="Consolas" w:hAnsi="Consolas" w:cs="Consolas"/>
+          <w:color w:val="000000"/>
+          <w:sz w:val="16"/>
+          <w:szCs w:val="16"/>
+        </w:rPr>
+        <w:t>=</w:t>
+      </w:r>
+      <w:r>
+        <w:rPr>
+          <w:rFonts w:ascii="Consolas" w:hAnsi="Consolas" w:cs="Consolas"/>
+          <w:color w:val="FF0000"/>
+          <w:sz w:val="16"/>
+          <w:szCs w:val="16"/>
+        </w:rPr>
+        <w:t>"a"</w:t>
+      </w:r>
+      <w:r>
+        <w:rPr>
+          <w:rFonts w:ascii="Consolas" w:hAnsi="Consolas" w:cs="Consolas"/>
+          <w:sz w:val="16"/>
+          <w:szCs w:val="16"/>
+        </w:rPr>
+        <w:t xml:space="preserve"> </w:t>
+      </w:r>
+      <w:r>
+        <w:rPr>
+          <w:rFonts w:ascii="Consolas" w:hAnsi="Consolas" w:cs="Consolas"/>
+          <w:color w:val="000080"/>
+          <w:sz w:val="16"/>
+          <w:szCs w:val="16"/>
+          <w:u w:val="single"/>
+        </w:rPr>
+        <w:t>data-</w:t>
+      </w:r>
+      <w:proofErr w:type="spellStart"/>
+      <w:r>
+        <w:rPr>
+          <w:rFonts w:ascii="Consolas" w:hAnsi="Consolas" w:cs="Consolas"/>
+          <w:color w:val="000080"/>
+          <w:sz w:val="16"/>
+          <w:szCs w:val="16"/>
+          <w:u w:val="single"/>
+        </w:rPr>
+        <w:t>inline</w:t>
+      </w:r>
+      <w:proofErr w:type="spellEnd"/>
+      <w:r>
+        <w:rPr>
+          <w:rFonts w:ascii="Consolas" w:hAnsi="Consolas" w:cs="Consolas"/>
+          <w:color w:val="000000"/>
+          <w:sz w:val="16"/>
+          <w:szCs w:val="16"/>
+        </w:rPr>
+        <w:t>=</w:t>
+      </w:r>
+      <w:r>
+        <w:rPr>
+          <w:rFonts w:ascii="Consolas" w:hAnsi="Consolas" w:cs="Consolas"/>
+          <w:color w:val="FF0000"/>
+          <w:sz w:val="16"/>
+          <w:szCs w:val="16"/>
+        </w:rPr>
+        <w:t>"true"</w:t>
+      </w:r>
+      <w:r>
+        <w:rPr>
+          <w:rFonts w:ascii="Consolas" w:hAnsi="Consolas" w:cs="Consolas"/>
+          <w:b/>
+          <w:bCs/>
+          <w:color w:val="F44E0B"/>
+          <w:sz w:val="16"/>
+          <w:szCs w:val="16"/>
+        </w:rPr>
+        <w:t>&gt;</w:t>
+      </w:r>
+      <w:r>
+        <w:rPr>
+          <w:rFonts w:ascii="Consolas" w:hAnsi="Consolas" w:cs="Consolas"/>
+          <w:color w:val="000000"/>
+          <w:sz w:val="16"/>
+          <w:szCs w:val="16"/>
+        </w:rPr>
+        <w:t>botón</w:t>
+      </w:r>
+      <w:r>
+        <w:rPr>
+          <w:rFonts w:ascii="Consolas" w:hAnsi="Consolas" w:cs="Consolas"/>
+          <w:b/>
+          <w:bCs/>
+          <w:color w:val="F44E0B"/>
+          <w:sz w:val="16"/>
+          <w:szCs w:val="16"/>
+        </w:rPr>
+        <w:t>&lt;/</w:t>
+      </w:r>
+      <w:r>
+        <w:rPr>
+          <w:rFonts w:ascii="Consolas" w:hAnsi="Consolas" w:cs="Consolas"/>
+          <w:color w:val="000080"/>
+          <w:sz w:val="16"/>
+          <w:szCs w:val="16"/>
+        </w:rPr>
+        <w:t>a</w:t>
+      </w:r>
+      <w:r>
+        <w:rPr>
+          <w:rFonts w:ascii="Consolas" w:hAnsi="Consolas" w:cs="Consolas"/>
+          <w:b/>
+          <w:bCs/>
+          <w:color w:val="F44E0B"/>
+          <w:sz w:val="16"/>
+          <w:szCs w:val="16"/>
+        </w:rPr>
+        <w:t>&gt;</w:t>
+      </w:r>
+    </w:p>
+    <w:p>
+      <w:pPr>
+        <w:rPr>
+          <w:rFonts w:ascii="Consolas" w:hAnsi="Consolas" w:cs="Consolas"/>
+          <w:b/>
+          <w:bCs/>
+          <w:color w:val="F44E0B"/>
+          <w:sz w:val="16"/>
+          <w:szCs w:val="16"/>
+        </w:rPr>
+      </w:pPr>
+      <w:r>
+        <w:rPr>
+          <w:rFonts w:ascii="Consolas" w:hAnsi="Consolas" w:cs="Consolas"/>
+          <w:b/>
+          <w:bCs/>
+          <w:color w:val="F44E0B"/>
+          <w:sz w:val="16"/>
+          <w:szCs w:val="16"/>
+        </w:rPr>
+        <w:t>&lt;</w:t>
+      </w:r>
+      <w:proofErr w:type="gramStart"/>
+      <w:r>
+        <w:rPr>
+          <w:rFonts w:ascii="Consolas" w:hAnsi="Consolas" w:cs="Consolas"/>
+          <w:color w:val="000080"/>
+          <w:sz w:val="16"/>
+          <w:szCs w:val="16"/>
+        </w:rPr>
+        <w:t>a</w:t>
+      </w:r>
+      <w:proofErr w:type="gramEnd"/>
+      <w:r>
+        <w:rPr>
+          <w:rFonts w:ascii="Consolas" w:hAnsi="Consolas" w:cs="Consolas"/>
+          <w:sz w:val="16"/>
+          <w:szCs w:val="16"/>
+        </w:rPr>
+        <w:t xml:space="preserve"> </w:t>
+      </w:r>
+      <w:proofErr w:type="spellStart"/>
+      <w:r>
+        <w:rPr>
+          <w:rFonts w:ascii="Consolas" w:hAnsi="Consolas" w:cs="Consolas"/>
+          <w:color w:val="000080"/>
+          <w:sz w:val="16"/>
+          <w:szCs w:val="16"/>
+          <w:u w:val="single"/>
+        </w:rPr>
+        <w:t>href</w:t>
+      </w:r>
+      <w:proofErr w:type="spellEnd"/>
+      <w:r>
+        <w:rPr>
+          <w:rFonts w:ascii="Consolas" w:hAnsi="Consolas" w:cs="Consolas"/>
+          <w:color w:val="000000"/>
+          <w:sz w:val="16"/>
+          <w:szCs w:val="16"/>
+        </w:rPr>
+        <w:t>=</w:t>
+      </w:r>
+      <w:r>
+        <w:rPr>
+          <w:rFonts w:ascii="Consolas" w:hAnsi="Consolas" w:cs="Consolas"/>
+          <w:color w:val="FF0000"/>
+          <w:sz w:val="16"/>
+          <w:szCs w:val="16"/>
+        </w:rPr>
+        <w:t>”#a”</w:t>
+      </w:r>
+      <w:r>
+        <w:rPr>
+          <w:rFonts w:ascii="Consolas" w:hAnsi="Consolas" w:cs="Consolas"/>
+          <w:sz w:val="16"/>
+          <w:szCs w:val="16"/>
+        </w:rPr>
+        <w:t xml:space="preserve">  </w:t>
+      </w:r>
+      <w:r>
+        <w:rPr>
+          <w:rFonts w:ascii="Consolas" w:hAnsi="Consolas" w:cs="Consolas"/>
+          <w:color w:val="000080"/>
+          <w:sz w:val="16"/>
+          <w:szCs w:val="16"/>
+          <w:u w:val="single"/>
+        </w:rPr>
+        <w:t>data-role</w:t>
+      </w:r>
+      <w:r>
+        <w:rPr>
+          <w:rFonts w:ascii="Consolas" w:hAnsi="Consolas" w:cs="Consolas"/>
+          <w:color w:val="000000"/>
+          <w:sz w:val="16"/>
+          <w:szCs w:val="16"/>
+        </w:rPr>
+        <w:t>=</w:t>
+      </w:r>
+      <w:r>
+        <w:rPr>
+          <w:rFonts w:ascii="Consolas" w:hAnsi="Consolas" w:cs="Consolas"/>
+          <w:color w:val="FF0000"/>
+          <w:sz w:val="16"/>
+          <w:szCs w:val="16"/>
+        </w:rPr>
+        <w:t>"</w:t>
+      </w:r>
+      <w:proofErr w:type="spellStart"/>
+      <w:r>
+        <w:rPr>
+          <w:rFonts w:ascii="Consolas" w:hAnsi="Consolas" w:cs="Consolas"/>
+          <w:color w:val="FF0000"/>
+          <w:sz w:val="16"/>
+          <w:szCs w:val="16"/>
+        </w:rPr>
+        <w:t>button</w:t>
+      </w:r>
+      <w:proofErr w:type="spellEnd"/>
+      <w:r>
+        <w:rPr>
+          <w:rFonts w:ascii="Consolas" w:hAnsi="Consolas" w:cs="Consolas"/>
+          <w:color w:val="FF0000"/>
+          <w:sz w:val="16"/>
+          <w:szCs w:val="16"/>
+        </w:rPr>
+        <w:t>"</w:t>
+      </w:r>
+      <w:r>
+        <w:rPr>
+          <w:rFonts w:ascii="Consolas" w:hAnsi="Consolas" w:cs="Consolas"/>
+          <w:sz w:val="16"/>
+          <w:szCs w:val="16"/>
+        </w:rPr>
+        <w:t xml:space="preserve"> </w:t>
+      </w:r>
+      <w:r>
+        <w:rPr>
+          <w:rFonts w:ascii="Consolas" w:hAnsi="Consolas" w:cs="Consolas"/>
+          <w:color w:val="000080"/>
+          <w:sz w:val="16"/>
+          <w:szCs w:val="16"/>
+          <w:u w:val="single"/>
+        </w:rPr>
+        <w:t>data-</w:t>
+      </w:r>
+      <w:proofErr w:type="spellStart"/>
+      <w:r>
+        <w:rPr>
+          <w:rFonts w:ascii="Consolas" w:hAnsi="Consolas" w:cs="Consolas"/>
+          <w:color w:val="000080"/>
+          <w:sz w:val="16"/>
+          <w:szCs w:val="16"/>
+          <w:u w:val="single"/>
+        </w:rPr>
+        <w:t>theme</w:t>
+      </w:r>
+      <w:proofErr w:type="spellEnd"/>
+      <w:r>
+        <w:rPr>
+          <w:rFonts w:ascii="Consolas" w:hAnsi="Consolas" w:cs="Consolas"/>
+          <w:color w:val="000000"/>
+          <w:sz w:val="16"/>
+          <w:szCs w:val="16"/>
+        </w:rPr>
+        <w:t>=</w:t>
+      </w:r>
+      <w:r>
+        <w:rPr>
+          <w:rFonts w:ascii="Consolas" w:hAnsi="Consolas" w:cs="Consolas"/>
+          <w:color w:val="FF0000"/>
+          <w:sz w:val="16"/>
+          <w:szCs w:val="16"/>
+        </w:rPr>
+        <w:t>"a"</w:t>
+      </w:r>
+      <w:r>
+        <w:rPr>
+          <w:rFonts w:ascii="Consolas" w:hAnsi="Consolas" w:cs="Consolas"/>
+          <w:sz w:val="16"/>
+          <w:szCs w:val="16"/>
+        </w:rPr>
+        <w:t xml:space="preserve"> </w:t>
+      </w:r>
+      <w:r>
+        <w:rPr>
+          <w:rFonts w:ascii="Consolas" w:hAnsi="Consolas" w:cs="Consolas"/>
+          <w:color w:val="000080"/>
+          <w:sz w:val="16"/>
+          <w:szCs w:val="16"/>
+          <w:u w:val="single"/>
+        </w:rPr>
+        <w:t>data-</w:t>
+      </w:r>
+      <w:proofErr w:type="spellStart"/>
+      <w:r>
+        <w:rPr>
+          <w:rFonts w:ascii="Consolas" w:hAnsi="Consolas" w:cs="Consolas"/>
+          <w:color w:val="000080"/>
+          <w:sz w:val="16"/>
+          <w:szCs w:val="16"/>
+          <w:u w:val="single"/>
+        </w:rPr>
+        <w:t>inline</w:t>
+      </w:r>
+      <w:proofErr w:type="spellEnd"/>
+      <w:r>
+        <w:rPr>
+          <w:rFonts w:ascii="Consolas" w:hAnsi="Consolas" w:cs="Consolas"/>
+          <w:color w:val="000000"/>
+          <w:sz w:val="16"/>
+          <w:szCs w:val="16"/>
+        </w:rPr>
+        <w:t>=</w:t>
+      </w:r>
+      <w:r>
+        <w:rPr>
+          <w:rFonts w:ascii="Consolas" w:hAnsi="Consolas" w:cs="Consolas"/>
+          <w:color w:val="FF0000"/>
+          <w:sz w:val="16"/>
+          <w:szCs w:val="16"/>
+        </w:rPr>
+        <w:t>"true"</w:t>
+      </w:r>
+      <w:r>
+        <w:rPr>
+          <w:rFonts w:ascii="Consolas" w:hAnsi="Consolas" w:cs="Consolas"/>
+          <w:b/>
+          <w:bCs/>
+          <w:color w:val="F44E0B"/>
+          <w:sz w:val="16"/>
+          <w:szCs w:val="16"/>
+        </w:rPr>
+        <w:t>&gt;</w:t>
+      </w:r>
+      <w:r>
+        <w:rPr>
+          <w:rFonts w:ascii="Consolas" w:hAnsi="Consolas" w:cs="Consolas"/>
+          <w:color w:val="000000"/>
+          <w:sz w:val="16"/>
+          <w:szCs w:val="16"/>
+        </w:rPr>
+        <w:t>botón2</w:t>
+      </w:r>
+      <w:r>
+        <w:rPr>
+          <w:rFonts w:ascii="Consolas" w:hAnsi="Consolas" w:cs="Consolas"/>
+          <w:b/>
+          <w:bCs/>
+          <w:color w:val="F44E0B"/>
+          <w:sz w:val="16"/>
+          <w:szCs w:val="16"/>
+        </w:rPr>
+        <w:t>&lt;/</w:t>
+      </w:r>
+      <w:r>
+        <w:rPr>
+          <w:rFonts w:ascii="Consolas" w:hAnsi="Consolas" w:cs="Consolas"/>
+          <w:color w:val="000080"/>
+          <w:sz w:val="16"/>
+          <w:szCs w:val="16"/>
+        </w:rPr>
+        <w:t>a</w:t>
+      </w:r>
+      <w:r>
+        <w:rPr>
+          <w:rFonts w:ascii="Consolas" w:hAnsi="Consolas" w:cs="Consolas"/>
+          <w:b/>
+          <w:bCs/>
+          <w:color w:val="F44E0B"/>
+          <w:sz w:val="16"/>
+          <w:szCs w:val="16"/>
+        </w:rPr>
+        <w:t>&gt;</w:t>
+      </w:r>
+    </w:p>
+    <w:p>
+      <w:pPr>
+        <w:rPr>
+          <w:sz w:val="24"/>
+          <w:szCs w:val="24"/>
+        </w:rPr>
+      </w:pPr>
+      <w:proofErr w:type="spellStart"/>
+      <w:r>
+        <w:rPr>
+          <w:sz w:val="24"/>
+          <w:szCs w:val="24"/>
+        </w:rPr>
+        <w:t>O</w:t>
+      </w:r>
+      <w:r>
+        <w:rPr>
+          <w:sz w:val="24"/>
+          <w:szCs w:val="24"/>
+        </w:rPr>
+        <w:t>car</w:t>
+      </w:r>
+      <w:proofErr w:type="spellEnd"/>
+    </w:p>
+    <w:p>
+      <w:pPr>
+        <w:rPr>
+          <w:sz w:val="16"/>
+          <w:szCs w:val="16"/>
+        </w:rPr>
+      </w:pPr>
+      <w:r>
+        <w:rPr>
+          <w:sz w:val="24"/>
+          <w:szCs w:val="24"/>
+        </w:rPr>
+        <w:t>No es muy recomendable utilizar esto.</w:t>
+      </w:r>
+      <w:bookmarkStart w:id="0" w:name="_GoBack"/>
+      <w:bookmarkEnd w:id="0"/>
+      <w:r>
+        <w:rPr>
+          <w:sz w:val="24"/>
+          <w:szCs w:val="24"/>
+        </w:rPr>
+        <w:t xml:space="preserve"> </w:t>
+      </w:r>
+    </w:p>
+    <w:p>
+      <w:pPr>
+        <w:rPr>
+          <w:sz w:val="24"/>
+          <w:szCs w:val="24"/>
         </w:rPr>
       </w:pPr>
     </w:p>

</xml_diff>

<commit_message>
VIDEO 8 paginas externas y cambiar efecto de transicion
</commit_message>
<xml_diff>
--- a/documentacion/apuntes.docx
+++ b/documentacion/apuntes.docx
@@ -1890,14 +1890,7 @@
           <w:sz w:val="24"/>
           <w:szCs w:val="24"/>
         </w:rPr>
-        <w:t xml:space="preserve">=”#a”  </w:t>
-      </w:r>
-      <w:r>
-        <w:rPr>
-          <w:sz w:val="24"/>
-          <w:szCs w:val="24"/>
-        </w:rPr>
-        <w:t>data-role=”</w:t>
+        <w:t>=”#a”  data-role=”</w:t>
       </w:r>
       <w:proofErr w:type="spellStart"/>
       <w:r>
@@ -1913,14 +1906,7 @@
           <w:sz w:val="24"/>
           <w:szCs w:val="24"/>
         </w:rPr>
-        <w:t>”</w:t>
-      </w:r>
-      <w:r>
-        <w:rPr>
-          <w:sz w:val="24"/>
-          <w:szCs w:val="24"/>
-        </w:rPr>
-        <w:t>&gt;botón&lt;/a&gt;</w:t>
+        <w:t>”&gt;botón&lt;/a&gt;</w:t>
       </w:r>
     </w:p>
     <w:p>
@@ -1998,14 +1984,7 @@
           <w:sz w:val="24"/>
           <w:szCs w:val="24"/>
         </w:rPr>
-        <w:t>”</w:t>
-      </w:r>
-      <w:r>
-        <w:rPr>
-          <w:sz w:val="24"/>
-          <w:szCs w:val="24"/>
-        </w:rPr>
-        <w:t xml:space="preserve"> </w:t>
+        <w:t xml:space="preserve">” </w:t>
       </w:r>
       <w:r>
         <w:rPr>
@@ -3283,33 +3262,873 @@
           <w:sz w:val="24"/>
           <w:szCs w:val="24"/>
         </w:rPr>
-        <w:t>O</w:t>
-      </w:r>
-      <w:r>
-        <w:rPr>
-          <w:sz w:val="24"/>
-          <w:szCs w:val="24"/>
-        </w:rPr>
-        <w:t>car</w:t>
-      </w:r>
-      <w:proofErr w:type="spellEnd"/>
-    </w:p>
-    <w:p>
-      <w:pPr>
-        <w:rPr>
-          <w:sz w:val="16"/>
-          <w:szCs w:val="16"/>
-        </w:rPr>
-      </w:pPr>
-      <w:r>
-        <w:rPr>
-          <w:sz w:val="24"/>
-          <w:szCs w:val="24"/>
-        </w:rPr>
-        <w:t>No es muy recomendable utilizar esto.</w:t>
-      </w:r>
+        <w:t>Ocar</w:t>
+      </w:r>
+      <w:proofErr w:type="spellEnd"/>
+    </w:p>
+    <w:p>
+      <w:pPr>
+        <w:rPr>
+          <w:sz w:val="16"/>
+          <w:szCs w:val="16"/>
+        </w:rPr>
+      </w:pPr>
+      <w:r>
+        <w:rPr>
+          <w:sz w:val="24"/>
+          <w:szCs w:val="24"/>
+        </w:rPr>
+        <w:t xml:space="preserve">No es muy recomendable utilizar esto. </w:t>
+      </w:r>
+    </w:p>
+    <w:p>
+      <w:pPr>
+        <w:rPr>
+          <w:sz w:val="24"/>
+          <w:szCs w:val="24"/>
+        </w:rPr>
+      </w:pPr>
+      <w:r>
+        <w:rPr>
+          <w:sz w:val="24"/>
+          <w:szCs w:val="24"/>
+        </w:rPr>
+        <w:br w:type="page"/>
+      </w:r>
+    </w:p>
+    <w:p>
+      <w:pPr>
+        <w:rPr>
+          <w:b/>
+          <w:sz w:val="24"/>
+          <w:szCs w:val="24"/>
+        </w:rPr>
+      </w:pPr>
+      <w:r>
+        <w:rPr>
+          <w:b/>
+          <w:sz w:val="24"/>
+          <w:szCs w:val="24"/>
+        </w:rPr>
+        <w:lastRenderedPageBreak/>
+        <w:t>VIDEO 7</w:t>
+      </w:r>
+      <w:r>
+        <w:rPr>
+          <w:b/>
+          <w:sz w:val="24"/>
+          <w:szCs w:val="24"/>
+        </w:rPr>
+        <w:t xml:space="preserve"> paginas internas</w:t>
+      </w:r>
+    </w:p>
+    <w:p>
+      <w:pPr>
+        <w:rPr>
+          <w:sz w:val="24"/>
+          <w:szCs w:val="24"/>
+        </w:rPr>
+      </w:pPr>
+      <w:r>
+        <w:rPr>
+          <w:sz w:val="24"/>
+          <w:szCs w:val="24"/>
+        </w:rPr>
+        <w:t xml:space="preserve">Aprenderemos a crear vinculaciones a </w:t>
+      </w:r>
+      <w:proofErr w:type="spellStart"/>
+      <w:proofErr w:type="gramStart"/>
+      <w:r>
+        <w:rPr>
+          <w:sz w:val="24"/>
+          <w:szCs w:val="24"/>
+        </w:rPr>
+        <w:t>paginas</w:t>
+      </w:r>
+      <w:proofErr w:type="spellEnd"/>
+      <w:proofErr w:type="gramEnd"/>
+      <w:r>
+        <w:rPr>
+          <w:sz w:val="24"/>
+          <w:szCs w:val="24"/>
+        </w:rPr>
+        <w:t xml:space="preserve"> internas.</w:t>
+      </w:r>
+    </w:p>
+    <w:p>
+      <w:pPr>
+        <w:rPr>
+          <w:sz w:val="24"/>
+          <w:szCs w:val="24"/>
+        </w:rPr>
+      </w:pPr>
+      <w:r>
+        <w:rPr>
+          <w:sz w:val="24"/>
+          <w:szCs w:val="24"/>
+        </w:rPr>
+        <w:t xml:space="preserve">Solo se copia todo el contenido de </w:t>
+      </w:r>
+      <w:r>
+        <w:rPr>
+          <w:rFonts w:ascii="Consolas" w:hAnsi="Consolas" w:cs="Consolas"/>
+          <w:b/>
+          <w:bCs/>
+          <w:color w:val="F44E0B"/>
+          <w:sz w:val="20"/>
+          <w:szCs w:val="20"/>
+          <w:highlight w:val="white"/>
+        </w:rPr>
+        <w:t>&lt;</w:t>
+      </w:r>
+      <w:r>
+        <w:rPr>
+          <w:rFonts w:ascii="Consolas" w:hAnsi="Consolas" w:cs="Consolas"/>
+          <w:color w:val="000080"/>
+          <w:sz w:val="20"/>
+          <w:szCs w:val="20"/>
+          <w:highlight w:val="yellow"/>
+        </w:rPr>
+        <w:t>div</w:t>
+      </w:r>
+      <w:r>
+        <w:rPr>
+          <w:rFonts w:ascii="Consolas" w:hAnsi="Consolas" w:cs="Consolas"/>
+          <w:sz w:val="20"/>
+          <w:szCs w:val="20"/>
+          <w:highlight w:val="white"/>
+        </w:rPr>
+        <w:t xml:space="preserve"> </w:t>
+      </w:r>
+      <w:r>
+        <w:rPr>
+          <w:rFonts w:ascii="Consolas" w:hAnsi="Consolas" w:cs="Consolas"/>
+          <w:color w:val="000080"/>
+          <w:sz w:val="20"/>
+          <w:szCs w:val="20"/>
+          <w:highlight w:val="white"/>
+          <w:u w:val="single"/>
+        </w:rPr>
+        <w:t>data-role</w:t>
+      </w:r>
+      <w:r>
+        <w:rPr>
+          <w:rFonts w:ascii="Consolas" w:hAnsi="Consolas" w:cs="Consolas"/>
+          <w:color w:val="000000"/>
+          <w:sz w:val="20"/>
+          <w:szCs w:val="20"/>
+          <w:highlight w:val="white"/>
+        </w:rPr>
+        <w:t>=</w:t>
+      </w:r>
+      <w:r>
+        <w:rPr>
+          <w:rFonts w:ascii="Consolas" w:hAnsi="Consolas" w:cs="Consolas"/>
+          <w:color w:val="FF0000"/>
+          <w:sz w:val="20"/>
+          <w:szCs w:val="20"/>
+          <w:highlight w:val="white"/>
+        </w:rPr>
+        <w:t>"page"</w:t>
+      </w:r>
+      <w:r>
+        <w:rPr>
+          <w:rFonts w:ascii="Consolas" w:hAnsi="Consolas" w:cs="Consolas"/>
+          <w:b/>
+          <w:bCs/>
+          <w:color w:val="F44E0B"/>
+          <w:sz w:val="20"/>
+          <w:szCs w:val="20"/>
+          <w:highlight w:val="white"/>
+        </w:rPr>
+        <w:t>&gt;</w:t>
+      </w:r>
+      <w:r>
+        <w:rPr>
+          <w:rFonts w:ascii="Consolas" w:hAnsi="Consolas" w:cs="Consolas"/>
+          <w:b/>
+          <w:bCs/>
+          <w:color w:val="F44E0B"/>
+          <w:sz w:val="20"/>
+          <w:szCs w:val="20"/>
+        </w:rPr>
+        <w:t xml:space="preserve"> </w:t>
+      </w:r>
+      <w:r>
+        <w:rPr>
+          <w:sz w:val="24"/>
+          <w:szCs w:val="24"/>
+        </w:rPr>
+        <w:t xml:space="preserve">abajo, y solamente se </w:t>
+      </w:r>
+      <w:proofErr w:type="spellStart"/>
+      <w:r>
+        <w:rPr>
+          <w:sz w:val="24"/>
+          <w:szCs w:val="24"/>
+        </w:rPr>
+        <w:t>veria</w:t>
+      </w:r>
+      <w:proofErr w:type="spellEnd"/>
+      <w:r>
+        <w:rPr>
+          <w:sz w:val="24"/>
+          <w:szCs w:val="24"/>
+        </w:rPr>
+        <w:t xml:space="preserve"> una sola </w:t>
+      </w:r>
+      <w:proofErr w:type="spellStart"/>
+      <w:r>
+        <w:rPr>
+          <w:sz w:val="24"/>
+          <w:szCs w:val="24"/>
+        </w:rPr>
+        <w:t>pagina</w:t>
+      </w:r>
+      <w:proofErr w:type="spellEnd"/>
+      <w:r>
+        <w:rPr>
+          <w:sz w:val="24"/>
+          <w:szCs w:val="24"/>
+        </w:rPr>
+        <w:t>.</w:t>
+      </w:r>
+    </w:p>
+    <w:p>
+      <w:pPr>
+        <w:rPr>
+          <w:sz w:val="24"/>
+          <w:szCs w:val="24"/>
+        </w:rPr>
+      </w:pPr>
+      <w:r>
+        <w:rPr>
+          <w:sz w:val="24"/>
+          <w:szCs w:val="24"/>
+        </w:rPr>
+        <w:t xml:space="preserve">En la </w:t>
+      </w:r>
+      <w:proofErr w:type="spellStart"/>
+      <w:r>
+        <w:rPr>
+          <w:sz w:val="24"/>
+          <w:szCs w:val="24"/>
+        </w:rPr>
+        <w:t>pagina</w:t>
+      </w:r>
+      <w:proofErr w:type="spellEnd"/>
+      <w:r>
+        <w:rPr>
+          <w:sz w:val="24"/>
+          <w:szCs w:val="24"/>
+        </w:rPr>
+        <w:t xml:space="preserve"> 1 colocare el enlace a la </w:t>
+      </w:r>
+      <w:proofErr w:type="spellStart"/>
+      <w:r>
+        <w:rPr>
+          <w:sz w:val="24"/>
+          <w:szCs w:val="24"/>
+        </w:rPr>
+        <w:t>pagina</w:t>
+      </w:r>
+      <w:proofErr w:type="spellEnd"/>
+      <w:r>
+        <w:rPr>
+          <w:sz w:val="24"/>
+          <w:szCs w:val="24"/>
+        </w:rPr>
+        <w:t xml:space="preserve"> 2</w:t>
+      </w:r>
+    </w:p>
+    <w:p>
+      <w:pPr>
+        <w:rPr>
+          <w:rFonts w:ascii="Consolas" w:hAnsi="Consolas" w:cs="Consolas"/>
+          <w:b/>
+          <w:bCs/>
+          <w:color w:val="F44E0B"/>
+          <w:sz w:val="16"/>
+          <w:szCs w:val="16"/>
+        </w:rPr>
+      </w:pPr>
+      <w:r>
+        <w:rPr>
+          <w:rFonts w:ascii="Consolas" w:hAnsi="Consolas" w:cs="Consolas"/>
+          <w:b/>
+          <w:bCs/>
+          <w:color w:val="F44E0B"/>
+          <w:sz w:val="16"/>
+          <w:szCs w:val="16"/>
+          <w:highlight w:val="white"/>
+        </w:rPr>
+        <w:t>&lt;</w:t>
+      </w:r>
+      <w:r>
+        <w:rPr>
+          <w:rFonts w:ascii="Consolas" w:hAnsi="Consolas" w:cs="Consolas"/>
+          <w:color w:val="000080"/>
+          <w:sz w:val="16"/>
+          <w:szCs w:val="16"/>
+          <w:highlight w:val="yellow"/>
+        </w:rPr>
+        <w:t>a</w:t>
+      </w:r>
+      <w:r>
+        <w:rPr>
+          <w:rFonts w:ascii="Consolas" w:hAnsi="Consolas" w:cs="Consolas"/>
+          <w:sz w:val="16"/>
+          <w:szCs w:val="16"/>
+          <w:highlight w:val="white"/>
+        </w:rPr>
+        <w:t xml:space="preserve"> </w:t>
+      </w:r>
+      <w:proofErr w:type="spellStart"/>
+      <w:r>
+        <w:rPr>
+          <w:rFonts w:ascii="Consolas" w:hAnsi="Consolas" w:cs="Consolas"/>
+          <w:color w:val="000080"/>
+          <w:sz w:val="16"/>
+          <w:szCs w:val="16"/>
+          <w:highlight w:val="white"/>
+          <w:u w:val="single"/>
+        </w:rPr>
+        <w:t>href</w:t>
+      </w:r>
+      <w:proofErr w:type="spellEnd"/>
+      <w:r>
+        <w:rPr>
+          <w:rFonts w:ascii="Consolas" w:hAnsi="Consolas" w:cs="Consolas"/>
+          <w:color w:val="000000"/>
+          <w:sz w:val="16"/>
+          <w:szCs w:val="16"/>
+          <w:highlight w:val="white"/>
+        </w:rPr>
+        <w:t>=</w:t>
+      </w:r>
+      <w:r>
+        <w:rPr>
+          <w:rFonts w:ascii="Consolas" w:hAnsi="Consolas" w:cs="Consolas"/>
+          <w:color w:val="FF0000"/>
+          <w:sz w:val="16"/>
+          <w:szCs w:val="16"/>
+          <w:highlight w:val="white"/>
+        </w:rPr>
+        <w:t>"#pagina2"</w:t>
+      </w:r>
+      <w:r>
+        <w:rPr>
+          <w:rFonts w:ascii="Consolas" w:hAnsi="Consolas" w:cs="Consolas"/>
+          <w:sz w:val="16"/>
+          <w:szCs w:val="16"/>
+          <w:highlight w:val="white"/>
+        </w:rPr>
+        <w:t xml:space="preserve">  </w:t>
+      </w:r>
+      <w:r>
+        <w:rPr>
+          <w:rFonts w:ascii="Consolas" w:hAnsi="Consolas" w:cs="Consolas"/>
+          <w:color w:val="000080"/>
+          <w:sz w:val="16"/>
+          <w:szCs w:val="16"/>
+          <w:highlight w:val="white"/>
+          <w:u w:val="single"/>
+        </w:rPr>
+        <w:t>data-role</w:t>
+      </w:r>
+      <w:r>
+        <w:rPr>
+          <w:rFonts w:ascii="Consolas" w:hAnsi="Consolas" w:cs="Consolas"/>
+          <w:color w:val="000000"/>
+          <w:sz w:val="16"/>
+          <w:szCs w:val="16"/>
+          <w:highlight w:val="white"/>
+        </w:rPr>
+        <w:t>=</w:t>
+      </w:r>
+      <w:r>
+        <w:rPr>
+          <w:rFonts w:ascii="Consolas" w:hAnsi="Consolas" w:cs="Consolas"/>
+          <w:color w:val="FF0000"/>
+          <w:sz w:val="16"/>
+          <w:szCs w:val="16"/>
+          <w:highlight w:val="white"/>
+        </w:rPr>
+        <w:t>"</w:t>
+      </w:r>
+      <w:proofErr w:type="spellStart"/>
+      <w:r>
+        <w:rPr>
+          <w:rFonts w:ascii="Consolas" w:hAnsi="Consolas" w:cs="Consolas"/>
+          <w:color w:val="FF0000"/>
+          <w:sz w:val="16"/>
+          <w:szCs w:val="16"/>
+          <w:highlight w:val="white"/>
+        </w:rPr>
+        <w:t>button</w:t>
+      </w:r>
+      <w:proofErr w:type="spellEnd"/>
+      <w:r>
+        <w:rPr>
+          <w:rFonts w:ascii="Consolas" w:hAnsi="Consolas" w:cs="Consolas"/>
+          <w:color w:val="FF0000"/>
+          <w:sz w:val="16"/>
+          <w:szCs w:val="16"/>
+          <w:highlight w:val="white"/>
+        </w:rPr>
+        <w:t>"</w:t>
+      </w:r>
+      <w:r>
+        <w:rPr>
+          <w:rFonts w:ascii="Consolas" w:hAnsi="Consolas" w:cs="Consolas"/>
+          <w:sz w:val="16"/>
+          <w:szCs w:val="16"/>
+          <w:highlight w:val="white"/>
+        </w:rPr>
+        <w:t xml:space="preserve"> </w:t>
+      </w:r>
+      <w:r>
+        <w:rPr>
+          <w:rFonts w:ascii="Consolas" w:hAnsi="Consolas" w:cs="Consolas"/>
+          <w:color w:val="000080"/>
+          <w:sz w:val="16"/>
+          <w:szCs w:val="16"/>
+          <w:highlight w:val="white"/>
+          <w:u w:val="single"/>
+        </w:rPr>
+        <w:t>data-</w:t>
+      </w:r>
+      <w:proofErr w:type="spellStart"/>
+      <w:r>
+        <w:rPr>
+          <w:rFonts w:ascii="Consolas" w:hAnsi="Consolas" w:cs="Consolas"/>
+          <w:color w:val="000080"/>
+          <w:sz w:val="16"/>
+          <w:szCs w:val="16"/>
+          <w:highlight w:val="white"/>
+          <w:u w:val="single"/>
+        </w:rPr>
+        <w:t>theme</w:t>
+      </w:r>
+      <w:proofErr w:type="spellEnd"/>
+      <w:r>
+        <w:rPr>
+          <w:rFonts w:ascii="Consolas" w:hAnsi="Consolas" w:cs="Consolas"/>
+          <w:color w:val="000000"/>
+          <w:sz w:val="16"/>
+          <w:szCs w:val="16"/>
+          <w:highlight w:val="white"/>
+        </w:rPr>
+        <w:t>=</w:t>
+      </w:r>
+      <w:r>
+        <w:rPr>
+          <w:rFonts w:ascii="Consolas" w:hAnsi="Consolas" w:cs="Consolas"/>
+          <w:color w:val="FF0000"/>
+          <w:sz w:val="16"/>
+          <w:szCs w:val="16"/>
+          <w:highlight w:val="white"/>
+        </w:rPr>
+        <w:t>"a"</w:t>
+      </w:r>
+      <w:r>
+        <w:rPr>
+          <w:rFonts w:ascii="Consolas" w:hAnsi="Consolas" w:cs="Consolas"/>
+          <w:b/>
+          <w:bCs/>
+          <w:color w:val="F44E0B"/>
+          <w:sz w:val="16"/>
+          <w:szCs w:val="16"/>
+          <w:highlight w:val="white"/>
+        </w:rPr>
+        <w:t>&gt;</w:t>
+      </w:r>
+      <w:r>
+        <w:rPr>
+          <w:rFonts w:ascii="Consolas" w:hAnsi="Consolas" w:cs="Consolas"/>
+          <w:color w:val="000000"/>
+          <w:sz w:val="16"/>
+          <w:szCs w:val="16"/>
+          <w:highlight w:val="white"/>
+        </w:rPr>
+        <w:t>Ir a pagina 2</w:t>
+      </w:r>
+      <w:r>
+        <w:rPr>
+          <w:rFonts w:ascii="Consolas" w:hAnsi="Consolas" w:cs="Consolas"/>
+          <w:b/>
+          <w:bCs/>
+          <w:color w:val="F44E0B"/>
+          <w:sz w:val="16"/>
+          <w:szCs w:val="16"/>
+          <w:highlight w:val="white"/>
+        </w:rPr>
+        <w:t>&lt;/</w:t>
+      </w:r>
+      <w:r>
+        <w:rPr>
+          <w:rFonts w:ascii="Consolas" w:hAnsi="Consolas" w:cs="Consolas"/>
+          <w:color w:val="000080"/>
+          <w:sz w:val="16"/>
+          <w:szCs w:val="16"/>
+          <w:highlight w:val="yellow"/>
+        </w:rPr>
+        <w:t>a</w:t>
+      </w:r>
+      <w:r>
+        <w:rPr>
+          <w:rFonts w:ascii="Consolas" w:hAnsi="Consolas" w:cs="Consolas"/>
+          <w:b/>
+          <w:bCs/>
+          <w:color w:val="F44E0B"/>
+          <w:sz w:val="16"/>
+          <w:szCs w:val="16"/>
+          <w:highlight w:val="white"/>
+        </w:rPr>
+        <w:t>&gt;</w:t>
+      </w:r>
+    </w:p>
+    <w:p>
+      <w:pPr>
+        <w:rPr>
+          <w:sz w:val="24"/>
+          <w:szCs w:val="24"/>
+        </w:rPr>
+      </w:pPr>
+      <w:r>
+        <w:rPr>
+          <w:sz w:val="24"/>
+          <w:szCs w:val="24"/>
+        </w:rPr>
+        <w:t xml:space="preserve">Y  en la </w:t>
+      </w:r>
+      <w:proofErr w:type="spellStart"/>
+      <w:r>
+        <w:rPr>
+          <w:sz w:val="24"/>
+          <w:szCs w:val="24"/>
+        </w:rPr>
+        <w:t>pagina</w:t>
+      </w:r>
+      <w:proofErr w:type="spellEnd"/>
+      <w:r>
+        <w:rPr>
+          <w:sz w:val="24"/>
+          <w:szCs w:val="24"/>
+        </w:rPr>
+        <w:t xml:space="preserve"> 2 tengo que colocar un id</w:t>
+      </w:r>
+    </w:p>
+    <w:p>
+      <w:pPr>
+        <w:autoSpaceDE w:val="0"/>
+        <w:autoSpaceDN w:val="0"/>
+        <w:adjustRightInd w:val="0"/>
+        <w:spacing w:after="0" w:line="240" w:lineRule="auto"/>
+        <w:rPr>
+          <w:rFonts w:ascii="Consolas" w:hAnsi="Consolas" w:cs="Consolas"/>
+          <w:sz w:val="16"/>
+          <w:szCs w:val="16"/>
+        </w:rPr>
+      </w:pPr>
+      <w:r>
+        <w:rPr>
+          <w:rFonts w:ascii="Consolas" w:hAnsi="Consolas" w:cs="Consolas"/>
+          <w:color w:val="00AA00"/>
+          <w:sz w:val="16"/>
+          <w:szCs w:val="16"/>
+        </w:rPr>
+        <w:t>&lt;</w:t>
+      </w:r>
+      <w:proofErr w:type="gramStart"/>
+      <w:r>
+        <w:rPr>
+          <w:rFonts w:ascii="Consolas" w:hAnsi="Consolas" w:cs="Consolas"/>
+          <w:color w:val="00AA00"/>
+          <w:sz w:val="16"/>
+          <w:szCs w:val="16"/>
+        </w:rPr>
+        <w:t>!</w:t>
+      </w:r>
+      <w:proofErr w:type="gramEnd"/>
+      <w:r>
+        <w:rPr>
+          <w:rFonts w:ascii="Consolas" w:hAnsi="Consolas" w:cs="Consolas"/>
+          <w:color w:val="00AA00"/>
+          <w:sz w:val="16"/>
+          <w:szCs w:val="16"/>
+        </w:rPr>
+        <w:t>-- pagina 2 --&gt;</w:t>
+      </w:r>
+    </w:p>
+    <w:p>
+      <w:pPr>
+        <w:rPr>
+          <w:rFonts w:ascii="Consolas" w:hAnsi="Consolas" w:cs="Consolas"/>
+          <w:b/>
+          <w:bCs/>
+          <w:color w:val="F44E0B"/>
+          <w:sz w:val="16"/>
+          <w:szCs w:val="16"/>
+        </w:rPr>
+      </w:pPr>
+      <w:r>
+        <w:rPr>
+          <w:rFonts w:ascii="Consolas" w:hAnsi="Consolas" w:cs="Consolas"/>
+          <w:b/>
+          <w:bCs/>
+          <w:color w:val="F44E0B"/>
+          <w:sz w:val="16"/>
+          <w:szCs w:val="16"/>
+        </w:rPr>
+        <w:t>&lt;</w:t>
+      </w:r>
+      <w:r>
+        <w:rPr>
+          <w:rFonts w:ascii="Consolas" w:hAnsi="Consolas" w:cs="Consolas"/>
+          <w:color w:val="000080"/>
+          <w:sz w:val="16"/>
+          <w:szCs w:val="16"/>
+        </w:rPr>
+        <w:t>div</w:t>
+      </w:r>
+      <w:r>
+        <w:rPr>
+          <w:rFonts w:ascii="Consolas" w:hAnsi="Consolas" w:cs="Consolas"/>
+          <w:sz w:val="16"/>
+          <w:szCs w:val="16"/>
+        </w:rPr>
+        <w:t xml:space="preserve"> </w:t>
+      </w:r>
+      <w:r>
+        <w:rPr>
+          <w:rFonts w:ascii="Consolas" w:hAnsi="Consolas" w:cs="Consolas"/>
+          <w:color w:val="000080"/>
+          <w:sz w:val="16"/>
+          <w:szCs w:val="16"/>
+          <w:u w:val="single"/>
+        </w:rPr>
+        <w:t>data-role</w:t>
+      </w:r>
+      <w:r>
+        <w:rPr>
+          <w:rFonts w:ascii="Consolas" w:hAnsi="Consolas" w:cs="Consolas"/>
+          <w:color w:val="000000"/>
+          <w:sz w:val="16"/>
+          <w:szCs w:val="16"/>
+        </w:rPr>
+        <w:t>=</w:t>
+      </w:r>
+      <w:r>
+        <w:rPr>
+          <w:rFonts w:ascii="Consolas" w:hAnsi="Consolas" w:cs="Consolas"/>
+          <w:color w:val="FF0000"/>
+          <w:sz w:val="16"/>
+          <w:szCs w:val="16"/>
+        </w:rPr>
+        <w:t>"page"</w:t>
+      </w:r>
+      <w:r>
+        <w:rPr>
+          <w:rFonts w:ascii="Consolas" w:hAnsi="Consolas" w:cs="Consolas"/>
+          <w:sz w:val="16"/>
+          <w:szCs w:val="16"/>
+        </w:rPr>
+        <w:t xml:space="preserve"> </w:t>
+      </w:r>
+      <w:r>
+        <w:rPr>
+          <w:rFonts w:ascii="Consolas" w:hAnsi="Consolas" w:cs="Consolas"/>
+          <w:color w:val="000080"/>
+          <w:sz w:val="16"/>
+          <w:szCs w:val="16"/>
+          <w:u w:val="single"/>
+        </w:rPr>
+        <w:t>id</w:t>
+      </w:r>
+      <w:r>
+        <w:rPr>
+          <w:rFonts w:ascii="Consolas" w:hAnsi="Consolas" w:cs="Consolas"/>
+          <w:color w:val="000000"/>
+          <w:sz w:val="16"/>
+          <w:szCs w:val="16"/>
+        </w:rPr>
+        <w:t>=</w:t>
+      </w:r>
+      <w:r>
+        <w:rPr>
+          <w:rFonts w:ascii="Consolas" w:hAnsi="Consolas" w:cs="Consolas"/>
+          <w:color w:val="FF0000"/>
+          <w:sz w:val="16"/>
+          <w:szCs w:val="16"/>
+        </w:rPr>
+        <w:t>"pagina2"</w:t>
+      </w:r>
+      <w:r>
+        <w:rPr>
+          <w:rFonts w:ascii="Consolas" w:hAnsi="Consolas" w:cs="Consolas"/>
+          <w:b/>
+          <w:bCs/>
+          <w:color w:val="F44E0B"/>
+          <w:sz w:val="16"/>
+          <w:szCs w:val="16"/>
+        </w:rPr>
+        <w:t>&gt;</w:t>
+      </w:r>
+    </w:p>
+    <w:p>
+      <w:pPr>
+        <w:rPr>
+          <w:sz w:val="24"/>
+          <w:szCs w:val="24"/>
+        </w:rPr>
+      </w:pPr>
+      <w:r>
+        <w:rPr>
+          <w:sz w:val="24"/>
+          <w:szCs w:val="24"/>
+        </w:rPr>
+        <w:t xml:space="preserve">En este caso, ira a la </w:t>
+      </w:r>
+      <w:proofErr w:type="spellStart"/>
+      <w:r>
+        <w:rPr>
+          <w:sz w:val="24"/>
+          <w:szCs w:val="24"/>
+        </w:rPr>
+        <w:t>pagina</w:t>
+      </w:r>
+      <w:proofErr w:type="spellEnd"/>
+      <w:r>
+        <w:rPr>
+          <w:sz w:val="24"/>
+          <w:szCs w:val="24"/>
+        </w:rPr>
+        <w:t xml:space="preserve"> 2 realizando un efecto</w:t>
+      </w:r>
+      <w:r>
+        <w:rPr>
+          <w:sz w:val="24"/>
+          <w:szCs w:val="24"/>
+        </w:rPr>
+        <w:t xml:space="preserve"> de desvanecimiento</w:t>
+      </w:r>
+      <w:r>
+        <w:rPr>
+          <w:sz w:val="24"/>
+          <w:szCs w:val="24"/>
+        </w:rPr>
+        <w:t xml:space="preserve"> ya predeterminado por </w:t>
+      </w:r>
+      <w:proofErr w:type="spellStart"/>
+      <w:r>
+        <w:rPr>
+          <w:sz w:val="24"/>
+          <w:szCs w:val="24"/>
+        </w:rPr>
+        <w:t>jqm</w:t>
+      </w:r>
+      <w:proofErr w:type="spellEnd"/>
+      <w:r>
+        <w:rPr>
+          <w:sz w:val="24"/>
+          <w:szCs w:val="24"/>
+        </w:rPr>
+        <w:t>, pero no tiene como devolverse</w:t>
+      </w:r>
+    </w:p>
+    <w:p>
+      <w:pPr>
+        <w:rPr>
+          <w:b/>
+          <w:sz w:val="24"/>
+          <w:szCs w:val="24"/>
+        </w:rPr>
+      </w:pPr>
       <w:bookmarkStart w:id="0" w:name="_GoBack"/>
-      <w:bookmarkEnd w:id="0"/>
+      <w:r>
+        <w:rPr>
+          <w:b/>
+          <w:sz w:val="24"/>
+          <w:szCs w:val="24"/>
+        </w:rPr>
+        <w:t>VIDEO 7</w:t>
+      </w:r>
+      <w:r>
+        <w:rPr>
+          <w:b/>
+          <w:sz w:val="24"/>
+          <w:szCs w:val="24"/>
+        </w:rPr>
+        <w:t xml:space="preserve"> paginas </w:t>
+      </w:r>
+      <w:r>
+        <w:rPr>
+          <w:b/>
+          <w:sz w:val="24"/>
+          <w:szCs w:val="24"/>
+        </w:rPr>
+        <w:t>externas</w:t>
+      </w:r>
+      <w:r>
+        <w:rPr>
+          <w:b/>
+          <w:sz w:val="24"/>
+          <w:szCs w:val="24"/>
+        </w:rPr>
+        <w:t xml:space="preserve"> y cambiar efecto de </w:t>
+      </w:r>
+      <w:proofErr w:type="spellStart"/>
+      <w:r>
+        <w:rPr>
+          <w:b/>
+          <w:sz w:val="24"/>
+          <w:szCs w:val="24"/>
+        </w:rPr>
+        <w:t>transicion</w:t>
+      </w:r>
+      <w:proofErr w:type="spellEnd"/>
+    </w:p>
+    <w:bookmarkEnd w:id="0"/>
+    <w:p>
+      <w:pPr>
+        <w:rPr>
+          <w:sz w:val="24"/>
+          <w:szCs w:val="24"/>
+        </w:rPr>
+      </w:pPr>
+      <w:r>
+        <w:rPr>
+          <w:sz w:val="24"/>
+          <w:szCs w:val="24"/>
+        </w:rPr>
+        <w:t xml:space="preserve">Si vinculo a una </w:t>
+      </w:r>
+      <w:proofErr w:type="spellStart"/>
+      <w:r>
+        <w:rPr>
+          <w:sz w:val="24"/>
+          <w:szCs w:val="24"/>
+        </w:rPr>
+        <w:t>pagina</w:t>
+      </w:r>
+      <w:proofErr w:type="spellEnd"/>
+      <w:r>
+        <w:rPr>
+          <w:sz w:val="24"/>
+          <w:szCs w:val="24"/>
+        </w:rPr>
+        <w:t xml:space="preserve"> que no existe el </w:t>
+      </w:r>
+      <w:proofErr w:type="spellStart"/>
+      <w:r>
+        <w:rPr>
+          <w:sz w:val="24"/>
+          <w:szCs w:val="24"/>
+        </w:rPr>
+        <w:t>framework</w:t>
+      </w:r>
+      <w:proofErr w:type="spellEnd"/>
       <w:r>
         <w:rPr>
           <w:sz w:val="24"/>
@@ -3317,12 +4136,614 @@
         </w:rPr>
         <w:t xml:space="preserve"> </w:t>
       </w:r>
-    </w:p>
-    <w:p>
-      <w:pPr>
-        <w:rPr>
-          <w:sz w:val="24"/>
-          <w:szCs w:val="24"/>
+      <w:proofErr w:type="spellStart"/>
+      <w:r>
+        <w:rPr>
+          <w:sz w:val="24"/>
+          <w:szCs w:val="24"/>
+        </w:rPr>
+        <w:t>jqm</w:t>
+      </w:r>
+      <w:proofErr w:type="spellEnd"/>
+      <w:r>
+        <w:rPr>
+          <w:sz w:val="24"/>
+          <w:szCs w:val="24"/>
+        </w:rPr>
+        <w:t xml:space="preserve"> me indicara esto </w:t>
+      </w:r>
+      <w:proofErr w:type="spellStart"/>
+      <w:r>
+        <w:rPr>
+          <w:sz w:val="24"/>
+          <w:szCs w:val="24"/>
+        </w:rPr>
+        <w:t>atraves</w:t>
+      </w:r>
+      <w:proofErr w:type="spellEnd"/>
+      <w:r>
+        <w:rPr>
+          <w:sz w:val="24"/>
+          <w:szCs w:val="24"/>
+        </w:rPr>
+        <w:t xml:space="preserve"> de un error “Error </w:t>
+      </w:r>
+      <w:proofErr w:type="spellStart"/>
+      <w:r>
+        <w:rPr>
+          <w:sz w:val="24"/>
+          <w:szCs w:val="24"/>
+        </w:rPr>
+        <w:t>loading</w:t>
+      </w:r>
+      <w:proofErr w:type="spellEnd"/>
+      <w:r>
+        <w:rPr>
+          <w:sz w:val="24"/>
+          <w:szCs w:val="24"/>
+        </w:rPr>
+        <w:t xml:space="preserve"> page”.</w:t>
+      </w:r>
+    </w:p>
+    <w:p>
+      <w:pPr>
+        <w:rPr>
+          <w:sz w:val="24"/>
+          <w:szCs w:val="24"/>
+        </w:rPr>
+      </w:pPr>
+      <w:r>
+        <w:rPr>
+          <w:sz w:val="24"/>
+          <w:szCs w:val="24"/>
+        </w:rPr>
+        <w:t xml:space="preserve">Ahora también podemos cambiar los efectos de transición cuando cambiemos de </w:t>
+      </w:r>
+      <w:proofErr w:type="spellStart"/>
+      <w:proofErr w:type="gramStart"/>
+      <w:r>
+        <w:rPr>
+          <w:sz w:val="24"/>
+          <w:szCs w:val="24"/>
+        </w:rPr>
+        <w:t>pagina</w:t>
+      </w:r>
+      <w:proofErr w:type="spellEnd"/>
+      <w:proofErr w:type="gramEnd"/>
+      <w:r>
+        <w:rPr>
+          <w:sz w:val="24"/>
+          <w:szCs w:val="24"/>
+        </w:rPr>
+        <w:t>.</w:t>
+      </w:r>
+    </w:p>
+    <w:p>
+      <w:pPr>
+        <w:rPr>
+          <w:sz w:val="24"/>
+          <w:szCs w:val="24"/>
+        </w:rPr>
+      </w:pPr>
+      <w:r>
+        <w:rPr>
+          <w:sz w:val="24"/>
+          <w:szCs w:val="24"/>
+        </w:rPr>
+        <w:t xml:space="preserve">Uno de los efectos es </w:t>
+      </w:r>
+      <w:r>
+        <w:rPr>
+          <w:sz w:val="24"/>
+          <w:szCs w:val="24"/>
+        </w:rPr>
+        <w:t>data-</w:t>
+      </w:r>
+      <w:proofErr w:type="spellStart"/>
+      <w:r>
+        <w:rPr>
+          <w:sz w:val="24"/>
+          <w:szCs w:val="24"/>
+        </w:rPr>
+        <w:t>transition</w:t>
+      </w:r>
+      <w:proofErr w:type="spellEnd"/>
+      <w:r>
+        <w:rPr>
+          <w:sz w:val="24"/>
+          <w:szCs w:val="24"/>
+        </w:rPr>
+        <w:t>=”</w:t>
+      </w:r>
+      <w:proofErr w:type="spellStart"/>
+      <w:r>
+        <w:rPr>
+          <w:sz w:val="24"/>
+          <w:szCs w:val="24"/>
+        </w:rPr>
+        <w:t>s</w:t>
+      </w:r>
+      <w:r>
+        <w:rPr>
+          <w:sz w:val="24"/>
+          <w:szCs w:val="24"/>
+        </w:rPr>
+        <w:t>lideup</w:t>
+      </w:r>
+      <w:proofErr w:type="spellEnd"/>
+      <w:r>
+        <w:rPr>
+          <w:sz w:val="24"/>
+          <w:szCs w:val="24"/>
+        </w:rPr>
+        <w:t>"</w:t>
+      </w:r>
+    </w:p>
+    <w:p>
+      <w:pPr>
+        <w:rPr>
+          <w:rFonts w:ascii="Consolas" w:hAnsi="Consolas" w:cs="Consolas"/>
+          <w:b/>
+          <w:bCs/>
+          <w:color w:val="F44E0B"/>
+          <w:sz w:val="16"/>
+          <w:szCs w:val="16"/>
+        </w:rPr>
+      </w:pPr>
+      <w:r>
+        <w:rPr>
+          <w:rFonts w:ascii="Consolas" w:hAnsi="Consolas" w:cs="Consolas"/>
+          <w:b/>
+          <w:bCs/>
+          <w:color w:val="F44E0B"/>
+          <w:sz w:val="16"/>
+          <w:szCs w:val="16"/>
+          <w:highlight w:val="white"/>
+        </w:rPr>
+        <w:t>&lt;</w:t>
+      </w:r>
+      <w:r>
+        <w:rPr>
+          <w:rFonts w:ascii="Consolas" w:hAnsi="Consolas" w:cs="Consolas"/>
+          <w:color w:val="000080"/>
+          <w:sz w:val="16"/>
+          <w:szCs w:val="16"/>
+          <w:highlight w:val="yellow"/>
+        </w:rPr>
+        <w:t>a</w:t>
+      </w:r>
+      <w:r>
+        <w:rPr>
+          <w:rFonts w:ascii="Consolas" w:hAnsi="Consolas" w:cs="Consolas"/>
+          <w:sz w:val="16"/>
+          <w:szCs w:val="16"/>
+          <w:highlight w:val="white"/>
+        </w:rPr>
+        <w:t xml:space="preserve"> </w:t>
+      </w:r>
+      <w:proofErr w:type="spellStart"/>
+      <w:r>
+        <w:rPr>
+          <w:rFonts w:ascii="Consolas" w:hAnsi="Consolas" w:cs="Consolas"/>
+          <w:color w:val="000080"/>
+          <w:sz w:val="16"/>
+          <w:szCs w:val="16"/>
+          <w:highlight w:val="white"/>
+          <w:u w:val="single"/>
+        </w:rPr>
+        <w:t>href</w:t>
+      </w:r>
+      <w:proofErr w:type="spellEnd"/>
+      <w:r>
+        <w:rPr>
+          <w:rFonts w:ascii="Consolas" w:hAnsi="Consolas" w:cs="Consolas"/>
+          <w:color w:val="000000"/>
+          <w:sz w:val="16"/>
+          <w:szCs w:val="16"/>
+          <w:highlight w:val="white"/>
+        </w:rPr>
+        <w:t>=</w:t>
+      </w:r>
+      <w:r>
+        <w:rPr>
+          <w:rFonts w:ascii="Consolas" w:hAnsi="Consolas" w:cs="Consolas"/>
+          <w:color w:val="FF0000"/>
+          <w:sz w:val="16"/>
+          <w:szCs w:val="16"/>
+          <w:highlight w:val="white"/>
+        </w:rPr>
+        <w:t xml:space="preserve">"pagina2.php" </w:t>
+      </w:r>
+      <w:r>
+        <w:rPr>
+          <w:rFonts w:ascii="Consolas" w:hAnsi="Consolas" w:cs="Consolas"/>
+          <w:sz w:val="16"/>
+          <w:szCs w:val="16"/>
+          <w:highlight w:val="white"/>
+        </w:rPr>
+        <w:t xml:space="preserve"> </w:t>
+      </w:r>
+      <w:r>
+        <w:rPr>
+          <w:rFonts w:ascii="Consolas" w:hAnsi="Consolas" w:cs="Consolas"/>
+          <w:color w:val="000080"/>
+          <w:sz w:val="16"/>
+          <w:szCs w:val="16"/>
+          <w:highlight w:val="white"/>
+          <w:u w:val="single"/>
+        </w:rPr>
+        <w:t>data-role</w:t>
+      </w:r>
+      <w:r>
+        <w:rPr>
+          <w:rFonts w:ascii="Consolas" w:hAnsi="Consolas" w:cs="Consolas"/>
+          <w:color w:val="000000"/>
+          <w:sz w:val="16"/>
+          <w:szCs w:val="16"/>
+          <w:highlight w:val="white"/>
+        </w:rPr>
+        <w:t>=</w:t>
+      </w:r>
+      <w:r>
+        <w:rPr>
+          <w:rFonts w:ascii="Consolas" w:hAnsi="Consolas" w:cs="Consolas"/>
+          <w:color w:val="FF0000"/>
+          <w:sz w:val="16"/>
+          <w:szCs w:val="16"/>
+          <w:highlight w:val="white"/>
+        </w:rPr>
+        <w:t>"</w:t>
+      </w:r>
+      <w:proofErr w:type="spellStart"/>
+      <w:r>
+        <w:rPr>
+          <w:rFonts w:ascii="Consolas" w:hAnsi="Consolas" w:cs="Consolas"/>
+          <w:color w:val="FF0000"/>
+          <w:sz w:val="16"/>
+          <w:szCs w:val="16"/>
+          <w:highlight w:val="white"/>
+        </w:rPr>
+        <w:t>button</w:t>
+      </w:r>
+      <w:proofErr w:type="spellEnd"/>
+      <w:r>
+        <w:rPr>
+          <w:rFonts w:ascii="Consolas" w:hAnsi="Consolas" w:cs="Consolas"/>
+          <w:color w:val="FF0000"/>
+          <w:sz w:val="16"/>
+          <w:szCs w:val="16"/>
+          <w:highlight w:val="white"/>
+        </w:rPr>
+        <w:t>"</w:t>
+      </w:r>
+      <w:r>
+        <w:rPr>
+          <w:rFonts w:ascii="Consolas" w:hAnsi="Consolas" w:cs="Consolas"/>
+          <w:sz w:val="16"/>
+          <w:szCs w:val="16"/>
+          <w:highlight w:val="white"/>
+        </w:rPr>
+        <w:t xml:space="preserve"> </w:t>
+      </w:r>
+      <w:r>
+        <w:rPr>
+          <w:rFonts w:ascii="Consolas" w:hAnsi="Consolas" w:cs="Consolas"/>
+          <w:color w:val="000080"/>
+          <w:sz w:val="16"/>
+          <w:szCs w:val="16"/>
+          <w:highlight w:val="white"/>
+          <w:u w:val="single"/>
+        </w:rPr>
+        <w:t>data-</w:t>
+      </w:r>
+      <w:proofErr w:type="spellStart"/>
+      <w:r>
+        <w:rPr>
+          <w:rFonts w:ascii="Consolas" w:hAnsi="Consolas" w:cs="Consolas"/>
+          <w:color w:val="000080"/>
+          <w:sz w:val="16"/>
+          <w:szCs w:val="16"/>
+          <w:highlight w:val="white"/>
+          <w:u w:val="single"/>
+        </w:rPr>
+        <w:t>theme</w:t>
+      </w:r>
+      <w:proofErr w:type="spellEnd"/>
+      <w:r>
+        <w:rPr>
+          <w:rFonts w:ascii="Consolas" w:hAnsi="Consolas" w:cs="Consolas"/>
+          <w:color w:val="000000"/>
+          <w:sz w:val="16"/>
+          <w:szCs w:val="16"/>
+          <w:highlight w:val="white"/>
+        </w:rPr>
+        <w:t>=</w:t>
+      </w:r>
+      <w:r>
+        <w:rPr>
+          <w:rFonts w:ascii="Consolas" w:hAnsi="Consolas" w:cs="Consolas"/>
+          <w:color w:val="FF0000"/>
+          <w:sz w:val="16"/>
+          <w:szCs w:val="16"/>
+          <w:highlight w:val="white"/>
+        </w:rPr>
+        <w:t>"a"</w:t>
+      </w:r>
+      <w:r>
+        <w:rPr>
+          <w:rFonts w:ascii="Consolas" w:hAnsi="Consolas" w:cs="Consolas"/>
+          <w:sz w:val="16"/>
+          <w:szCs w:val="16"/>
+          <w:highlight w:val="white"/>
+        </w:rPr>
+        <w:t xml:space="preserve"> </w:t>
+      </w:r>
+      <w:r>
+        <w:rPr>
+          <w:rFonts w:ascii="Consolas" w:hAnsi="Consolas" w:cs="Consolas"/>
+          <w:color w:val="000080"/>
+          <w:sz w:val="16"/>
+          <w:szCs w:val="16"/>
+          <w:highlight w:val="white"/>
+          <w:u w:val="single"/>
+        </w:rPr>
+        <w:t>data-</w:t>
+      </w:r>
+      <w:proofErr w:type="spellStart"/>
+      <w:r>
+        <w:rPr>
+          <w:rFonts w:ascii="Consolas" w:hAnsi="Consolas" w:cs="Consolas"/>
+          <w:color w:val="000080"/>
+          <w:sz w:val="16"/>
+          <w:szCs w:val="16"/>
+          <w:highlight w:val="white"/>
+          <w:u w:val="single"/>
+        </w:rPr>
+        <w:t>transition</w:t>
+      </w:r>
+      <w:proofErr w:type="spellEnd"/>
+      <w:r>
+        <w:rPr>
+          <w:rFonts w:ascii="Consolas" w:hAnsi="Consolas" w:cs="Consolas"/>
+          <w:color w:val="000000"/>
+          <w:sz w:val="16"/>
+          <w:szCs w:val="16"/>
+          <w:highlight w:val="white"/>
+        </w:rPr>
+        <w:t>=</w:t>
+      </w:r>
+      <w:r>
+        <w:rPr>
+          <w:rFonts w:ascii="Consolas" w:hAnsi="Consolas" w:cs="Consolas"/>
+          <w:color w:val="FF0000"/>
+          <w:sz w:val="16"/>
+          <w:szCs w:val="16"/>
+          <w:highlight w:val="white"/>
+        </w:rPr>
+        <w:t>"</w:t>
+      </w:r>
+      <w:proofErr w:type="spellStart"/>
+      <w:r>
+        <w:rPr>
+          <w:rFonts w:ascii="Consolas" w:hAnsi="Consolas" w:cs="Consolas"/>
+          <w:color w:val="FF0000"/>
+          <w:sz w:val="16"/>
+          <w:szCs w:val="16"/>
+          <w:highlight w:val="white"/>
+        </w:rPr>
+        <w:t>s</w:t>
+      </w:r>
+      <w:r>
+        <w:rPr>
+          <w:rFonts w:ascii="Consolas" w:hAnsi="Consolas" w:cs="Consolas"/>
+          <w:color w:val="FF0000"/>
+          <w:sz w:val="16"/>
+          <w:szCs w:val="16"/>
+          <w:highlight w:val="white"/>
+        </w:rPr>
+        <w:t>lideup</w:t>
+      </w:r>
+      <w:proofErr w:type="spellEnd"/>
+      <w:r>
+        <w:rPr>
+          <w:rFonts w:ascii="Consolas" w:hAnsi="Consolas" w:cs="Consolas"/>
+          <w:color w:val="FF0000"/>
+          <w:sz w:val="16"/>
+          <w:szCs w:val="16"/>
+          <w:highlight w:val="white"/>
+        </w:rPr>
+        <w:t>"</w:t>
+      </w:r>
+      <w:r>
+        <w:rPr>
+          <w:rFonts w:ascii="Consolas" w:hAnsi="Consolas" w:cs="Consolas"/>
+          <w:b/>
+          <w:bCs/>
+          <w:color w:val="F44E0B"/>
+          <w:sz w:val="16"/>
+          <w:szCs w:val="16"/>
+          <w:highlight w:val="white"/>
+        </w:rPr>
+        <w:t>&gt;</w:t>
+      </w:r>
+      <w:r>
+        <w:rPr>
+          <w:rFonts w:ascii="Consolas" w:hAnsi="Consolas" w:cs="Consolas"/>
+          <w:color w:val="000000"/>
+          <w:sz w:val="16"/>
+          <w:szCs w:val="16"/>
+          <w:highlight w:val="white"/>
+        </w:rPr>
+        <w:t>Ir a pagina 2</w:t>
+      </w:r>
+      <w:r>
+        <w:rPr>
+          <w:rFonts w:ascii="Consolas" w:hAnsi="Consolas" w:cs="Consolas"/>
+          <w:b/>
+          <w:bCs/>
+          <w:color w:val="F44E0B"/>
+          <w:sz w:val="16"/>
+          <w:szCs w:val="16"/>
+          <w:highlight w:val="white"/>
+        </w:rPr>
+        <w:t>&lt;/</w:t>
+      </w:r>
+      <w:r>
+        <w:rPr>
+          <w:rFonts w:ascii="Consolas" w:hAnsi="Consolas" w:cs="Consolas"/>
+          <w:color w:val="000080"/>
+          <w:sz w:val="16"/>
+          <w:szCs w:val="16"/>
+          <w:highlight w:val="yellow"/>
+        </w:rPr>
+        <w:t>a</w:t>
+      </w:r>
+      <w:r>
+        <w:rPr>
+          <w:rFonts w:ascii="Consolas" w:hAnsi="Consolas" w:cs="Consolas"/>
+          <w:b/>
+          <w:bCs/>
+          <w:color w:val="F44E0B"/>
+          <w:sz w:val="16"/>
+          <w:szCs w:val="16"/>
+          <w:highlight w:val="white"/>
+        </w:rPr>
+        <w:t>&gt;</w:t>
+      </w:r>
+    </w:p>
+    <w:p>
+      <w:pPr>
+        <w:rPr>
+          <w:sz w:val="24"/>
+          <w:szCs w:val="24"/>
+        </w:rPr>
+      </w:pPr>
+      <w:proofErr w:type="gramStart"/>
+      <w:r>
+        <w:rPr>
+          <w:sz w:val="24"/>
+          <w:szCs w:val="24"/>
+        </w:rPr>
+        <w:t>si</w:t>
+      </w:r>
+      <w:proofErr w:type="gramEnd"/>
+      <w:r>
+        <w:rPr>
+          <w:sz w:val="24"/>
+          <w:szCs w:val="24"/>
+        </w:rPr>
+        <w:t xml:space="preserve"> coloco el mismo efecto para volver, va a dar la </w:t>
+      </w:r>
+      <w:proofErr w:type="spellStart"/>
+      <w:r>
+        <w:rPr>
+          <w:sz w:val="24"/>
+          <w:szCs w:val="24"/>
+        </w:rPr>
+        <w:t>sensacion</w:t>
+      </w:r>
+      <w:proofErr w:type="spellEnd"/>
+      <w:r>
+        <w:rPr>
+          <w:sz w:val="24"/>
+          <w:szCs w:val="24"/>
+        </w:rPr>
+        <w:t xml:space="preserve"> que estoy pasando a una siguiente </w:t>
+      </w:r>
+      <w:proofErr w:type="spellStart"/>
+      <w:r>
+        <w:rPr>
+          <w:sz w:val="24"/>
+          <w:szCs w:val="24"/>
+        </w:rPr>
+        <w:t>pagina</w:t>
+      </w:r>
+      <w:proofErr w:type="spellEnd"/>
+      <w:r>
+        <w:rPr>
+          <w:sz w:val="24"/>
+          <w:szCs w:val="24"/>
+        </w:rPr>
+        <w:t xml:space="preserve">(aunque igual se </w:t>
+      </w:r>
+      <w:proofErr w:type="spellStart"/>
+      <w:r>
+        <w:rPr>
+          <w:sz w:val="24"/>
+          <w:szCs w:val="24"/>
+        </w:rPr>
+        <w:t>podria</w:t>
+      </w:r>
+      <w:proofErr w:type="spellEnd"/>
+      <w:r>
+        <w:rPr>
+          <w:sz w:val="24"/>
+          <w:szCs w:val="24"/>
+        </w:rPr>
+        <w:t xml:space="preserve">). Una </w:t>
+      </w:r>
+      <w:proofErr w:type="spellStart"/>
+      <w:r>
+        <w:rPr>
+          <w:sz w:val="24"/>
+          <w:szCs w:val="24"/>
+        </w:rPr>
+        <w:t>opcion</w:t>
+      </w:r>
+      <w:proofErr w:type="spellEnd"/>
+      <w:r>
+        <w:rPr>
+          <w:sz w:val="24"/>
+          <w:szCs w:val="24"/>
+        </w:rPr>
+        <w:t xml:space="preserve"> es colocar la propiedad data-</w:t>
+      </w:r>
+      <w:proofErr w:type="spellStart"/>
+      <w:r>
+        <w:rPr>
+          <w:sz w:val="24"/>
+          <w:szCs w:val="24"/>
+        </w:rPr>
+        <w:t>rel</w:t>
+      </w:r>
+      <w:proofErr w:type="spellEnd"/>
+      <w:r>
+        <w:rPr>
+          <w:sz w:val="24"/>
+          <w:szCs w:val="24"/>
+        </w:rPr>
+        <w:t xml:space="preserve">="back" que lo que va a hacer, es el efecto contrario que se hizo para llegar a esa </w:t>
+      </w:r>
+      <w:proofErr w:type="spellStart"/>
+      <w:r>
+        <w:rPr>
+          <w:sz w:val="24"/>
+          <w:szCs w:val="24"/>
+        </w:rPr>
+        <w:t>pagina</w:t>
+      </w:r>
+      <w:proofErr w:type="spellEnd"/>
+      <w:r>
+        <w:rPr>
+          <w:sz w:val="24"/>
+          <w:szCs w:val="24"/>
+        </w:rPr>
+        <w:t>.</w:t>
+      </w:r>
+    </w:p>
+    <w:p>
+      <w:pPr>
+        <w:rPr>
+          <w:sz w:val="24"/>
+          <w:szCs w:val="24"/>
+        </w:rPr>
+      </w:pPr>
+    </w:p>
+    <w:p>
+      <w:pPr>
+        <w:rPr>
+          <w:sz w:val="16"/>
+          <w:szCs w:val="16"/>
         </w:rPr>
       </w:pPr>
     </w:p>

</xml_diff>

<commit_message>
VIDEO 10 Crear cuadro de dialogo
</commit_message>
<xml_diff>
--- a/documentacion/apuntes.docx
+++ b/documentacion/apuntes.docx
@@ -4045,7 +4045,6 @@
           <w:szCs w:val="24"/>
         </w:rPr>
       </w:pPr>
-      <w:bookmarkStart w:id="0" w:name="_GoBack"/>
       <w:r>
         <w:rPr>
           <w:b/>
@@ -4060,15 +4059,7 @@
           <w:sz w:val="24"/>
           <w:szCs w:val="24"/>
         </w:rPr>
-        <w:t xml:space="preserve"> paginas </w:t>
-      </w:r>
-      <w:r>
-        <w:rPr>
-          <w:b/>
-          <w:sz w:val="24"/>
-          <w:szCs w:val="24"/>
-        </w:rPr>
-        <w:t>externas</w:t>
+        <w:t xml:space="preserve"> paginas externas</w:t>
       </w:r>
       <w:r>
         <w:rPr>
@@ -4089,7 +4080,6 @@
       </w:r>
       <w:proofErr w:type="spellEnd"/>
     </w:p>
-    <w:bookmarkEnd w:id="0"/>
     <w:p>
       <w:pPr>
         <w:rPr>
@@ -4746,6 +4736,119 @@
           <w:szCs w:val="16"/>
         </w:rPr>
       </w:pPr>
+      <w:r>
+        <w:rPr>
+          <w:sz w:val="16"/>
+          <w:szCs w:val="16"/>
+        </w:rPr>
+        <w:br w:type="page"/>
+      </w:r>
+    </w:p>
+    <w:p>
+      <w:pPr>
+        <w:rPr>
+          <w:b/>
+          <w:sz w:val="24"/>
+          <w:szCs w:val="24"/>
+        </w:rPr>
+      </w:pPr>
+      <w:r>
+        <w:rPr>
+          <w:b/>
+          <w:sz w:val="24"/>
+          <w:szCs w:val="24"/>
+        </w:rPr>
+        <w:lastRenderedPageBreak/>
+        <w:t>VIDEO 10 Crear cuadros de dialogo</w:t>
+      </w:r>
+    </w:p>
+    <w:p>
+      <w:pPr>
+        <w:rPr>
+          <w:sz w:val="24"/>
+          <w:szCs w:val="24"/>
+        </w:rPr>
+      </w:pPr>
+      <w:r>
+        <w:rPr>
+          <w:sz w:val="24"/>
+          <w:szCs w:val="24"/>
+        </w:rPr>
+        <w:t>Para esto utilizamos la propiedad data-</w:t>
+      </w:r>
+      <w:proofErr w:type="spellStart"/>
+      <w:r>
+        <w:rPr>
+          <w:sz w:val="24"/>
+          <w:szCs w:val="24"/>
+        </w:rPr>
+        <w:t>rel</w:t>
+      </w:r>
+      <w:proofErr w:type="spellEnd"/>
+      <w:r>
+        <w:rPr>
+          <w:sz w:val="24"/>
+          <w:szCs w:val="24"/>
+        </w:rPr>
+        <w:t xml:space="preserve"> con el valor </w:t>
+      </w:r>
+      <w:proofErr w:type="spellStart"/>
+      <w:r>
+        <w:rPr>
+          <w:sz w:val="24"/>
+          <w:szCs w:val="24"/>
+        </w:rPr>
+        <w:t>dialog</w:t>
+      </w:r>
+      <w:bookmarkStart w:id="0" w:name="_GoBack"/>
+      <w:bookmarkEnd w:id="0"/>
+      <w:proofErr w:type="spellEnd"/>
+      <w:r>
+        <w:rPr>
+          <w:sz w:val="24"/>
+          <w:szCs w:val="24"/>
+        </w:rPr>
+        <w:t xml:space="preserve"> </w:t>
+      </w:r>
+      <w:r>
+        <w:rPr>
+          <w:sz w:val="24"/>
+          <w:szCs w:val="24"/>
+        </w:rPr>
+        <w:t>data-</w:t>
+      </w:r>
+      <w:proofErr w:type="spellStart"/>
+      <w:r>
+        <w:rPr>
+          <w:sz w:val="24"/>
+          <w:szCs w:val="24"/>
+        </w:rPr>
+        <w:t>rel</w:t>
+      </w:r>
+      <w:proofErr w:type="spellEnd"/>
+      <w:r>
+        <w:rPr>
+          <w:sz w:val="24"/>
+          <w:szCs w:val="24"/>
+        </w:rPr>
+        <w:t>="</w:t>
+      </w:r>
+      <w:proofErr w:type="spellStart"/>
+      <w:r>
+        <w:rPr>
+          <w:sz w:val="24"/>
+          <w:szCs w:val="24"/>
+        </w:rPr>
+        <w:t>dialog</w:t>
+      </w:r>
+      <w:proofErr w:type="spellEnd"/>
+      <w:r>
+        <w:rPr>
+          <w:sz w:val="24"/>
+          <w:szCs w:val="24"/>
+        </w:rPr>
+        <w:t>"</w:t>
+      </w:r>
     </w:p>
     <w:sectPr>
       <w:pgSz w:w="12240" w:h="15840"/>

</xml_diff>

<commit_message>
VIDEO 11 Crear botones en la cabecera
</commit_message>
<xml_diff>
--- a/documentacion/apuntes.docx
+++ b/documentacion/apuntes.docx
@@ -4800,55 +4800,718 @@
         </w:rPr>
         <w:t>dialog</w:t>
       </w:r>
+      <w:proofErr w:type="spellEnd"/>
+      <w:r>
+        <w:rPr>
+          <w:sz w:val="24"/>
+          <w:szCs w:val="24"/>
+        </w:rPr>
+        <w:t xml:space="preserve"> </w:t>
+      </w:r>
+      <w:r>
+        <w:rPr>
+          <w:sz w:val="24"/>
+          <w:szCs w:val="24"/>
+        </w:rPr>
+        <w:t>data-</w:t>
+      </w:r>
+      <w:proofErr w:type="spellStart"/>
+      <w:r>
+        <w:rPr>
+          <w:sz w:val="24"/>
+          <w:szCs w:val="24"/>
+        </w:rPr>
+        <w:t>rel</w:t>
+      </w:r>
+      <w:proofErr w:type="spellEnd"/>
+      <w:r>
+        <w:rPr>
+          <w:sz w:val="24"/>
+          <w:szCs w:val="24"/>
+        </w:rPr>
+        <w:t>="</w:t>
+      </w:r>
+      <w:proofErr w:type="spellStart"/>
+      <w:r>
+        <w:rPr>
+          <w:sz w:val="24"/>
+          <w:szCs w:val="24"/>
+        </w:rPr>
+        <w:t>dialog</w:t>
+      </w:r>
+      <w:proofErr w:type="spellEnd"/>
+      <w:r>
+        <w:rPr>
+          <w:sz w:val="24"/>
+          <w:szCs w:val="24"/>
+        </w:rPr>
+        <w:t>"</w:t>
+      </w:r>
+    </w:p>
+    <w:p>
+      <w:pPr>
+        <w:rPr>
+          <w:sz w:val="24"/>
+          <w:szCs w:val="24"/>
+        </w:rPr>
+      </w:pPr>
+    </w:p>
+    <w:p>
+      <w:pPr>
+        <w:rPr>
+          <w:b/>
+          <w:sz w:val="24"/>
+          <w:szCs w:val="24"/>
+        </w:rPr>
+      </w:pPr>
+      <w:r>
+        <w:rPr>
+          <w:b/>
+          <w:sz w:val="24"/>
+          <w:szCs w:val="24"/>
+        </w:rPr>
+        <w:t>VIDEO 11 Crear botones dentro de la cabecera</w:t>
+      </w:r>
+    </w:p>
+    <w:p>
+      <w:pPr>
+        <w:autoSpaceDE w:val="0"/>
+        <w:autoSpaceDN w:val="0"/>
+        <w:adjustRightInd w:val="0"/>
+        <w:spacing w:after="0" w:line="240" w:lineRule="auto"/>
+        <w:rPr>
+          <w:rFonts w:ascii="Consolas" w:hAnsi="Consolas" w:cs="Consolas"/>
+          <w:sz w:val="16"/>
+          <w:szCs w:val="16"/>
+        </w:rPr>
+      </w:pPr>
+      <w:r>
+        <w:rPr>
+          <w:rFonts w:ascii="Consolas" w:hAnsi="Consolas" w:cs="Consolas"/>
+          <w:color w:val="000000"/>
+          <w:sz w:val="16"/>
+          <w:szCs w:val="16"/>
+        </w:rPr>
+        <w:tab/>
+      </w:r>
+      <w:r>
+        <w:rPr>
+          <w:rFonts w:ascii="Consolas" w:hAnsi="Consolas" w:cs="Consolas"/>
+          <w:color w:val="00AA00"/>
+          <w:sz w:val="16"/>
+          <w:szCs w:val="16"/>
+        </w:rPr>
+        <w:t>&lt;</w:t>
+      </w:r>
+      <w:proofErr w:type="gramStart"/>
+      <w:r>
+        <w:rPr>
+          <w:rFonts w:ascii="Consolas" w:hAnsi="Consolas" w:cs="Consolas"/>
+          <w:color w:val="00AA00"/>
+          <w:sz w:val="16"/>
+          <w:szCs w:val="16"/>
+        </w:rPr>
+        <w:t>!</w:t>
+      </w:r>
+      <w:proofErr w:type="gramEnd"/>
+      <w:r>
+        <w:rPr>
+          <w:rFonts w:ascii="Consolas" w:hAnsi="Consolas" w:cs="Consolas"/>
+          <w:color w:val="00AA00"/>
+          <w:sz w:val="16"/>
+          <w:szCs w:val="16"/>
+        </w:rPr>
+        <w:t>-- cabecera --&gt;</w:t>
+      </w:r>
+    </w:p>
+    <w:p>
+      <w:pPr>
+        <w:autoSpaceDE w:val="0"/>
+        <w:autoSpaceDN w:val="0"/>
+        <w:adjustRightInd w:val="0"/>
+        <w:spacing w:after="0" w:line="240" w:lineRule="auto"/>
+        <w:rPr>
+          <w:rFonts w:ascii="Consolas" w:hAnsi="Consolas" w:cs="Consolas"/>
+          <w:sz w:val="16"/>
+          <w:szCs w:val="16"/>
+        </w:rPr>
+      </w:pPr>
+      <w:r>
+        <w:rPr>
+          <w:rFonts w:ascii="Consolas" w:hAnsi="Consolas" w:cs="Consolas"/>
+          <w:color w:val="000000"/>
+          <w:sz w:val="16"/>
+          <w:szCs w:val="16"/>
+        </w:rPr>
+        <w:tab/>
+      </w:r>
+      <w:r>
+        <w:rPr>
+          <w:rFonts w:ascii="Consolas" w:hAnsi="Consolas" w:cs="Consolas"/>
+          <w:color w:val="000000"/>
+          <w:sz w:val="16"/>
+          <w:szCs w:val="16"/>
+        </w:rPr>
+        <w:tab/>
+      </w:r>
+      <w:r>
+        <w:rPr>
+          <w:rFonts w:ascii="Consolas" w:hAnsi="Consolas" w:cs="Consolas"/>
+          <w:b/>
+          <w:bCs/>
+          <w:color w:val="F44E0B"/>
+          <w:sz w:val="16"/>
+          <w:szCs w:val="16"/>
+        </w:rPr>
+        <w:t>&lt;</w:t>
+      </w:r>
+      <w:r>
+        <w:rPr>
+          <w:rFonts w:ascii="Consolas" w:hAnsi="Consolas" w:cs="Consolas"/>
+          <w:color w:val="000080"/>
+          <w:sz w:val="16"/>
+          <w:szCs w:val="16"/>
+        </w:rPr>
+        <w:t>div</w:t>
+      </w:r>
+      <w:r>
+        <w:rPr>
+          <w:rFonts w:ascii="Consolas" w:hAnsi="Consolas" w:cs="Consolas"/>
+          <w:sz w:val="16"/>
+          <w:szCs w:val="16"/>
+        </w:rPr>
+        <w:t xml:space="preserve"> </w:t>
+      </w:r>
+      <w:r>
+        <w:rPr>
+          <w:rFonts w:ascii="Consolas" w:hAnsi="Consolas" w:cs="Consolas"/>
+          <w:color w:val="000080"/>
+          <w:sz w:val="16"/>
+          <w:szCs w:val="16"/>
+          <w:u w:val="single"/>
+        </w:rPr>
+        <w:t>data-role</w:t>
+      </w:r>
+      <w:r>
+        <w:rPr>
+          <w:rFonts w:ascii="Consolas" w:hAnsi="Consolas" w:cs="Consolas"/>
+          <w:color w:val="000000"/>
+          <w:sz w:val="16"/>
+          <w:szCs w:val="16"/>
+        </w:rPr>
+        <w:t>=</w:t>
+      </w:r>
+      <w:r>
+        <w:rPr>
+          <w:rFonts w:ascii="Consolas" w:hAnsi="Consolas" w:cs="Consolas"/>
+          <w:color w:val="FF0000"/>
+          <w:sz w:val="16"/>
+          <w:szCs w:val="16"/>
+        </w:rPr>
+        <w:t>"</w:t>
+      </w:r>
+      <w:proofErr w:type="spellStart"/>
+      <w:r>
+        <w:rPr>
+          <w:rFonts w:ascii="Consolas" w:hAnsi="Consolas" w:cs="Consolas"/>
+          <w:color w:val="FF0000"/>
+          <w:sz w:val="16"/>
+          <w:szCs w:val="16"/>
+        </w:rPr>
+        <w:t>header</w:t>
+      </w:r>
+      <w:proofErr w:type="spellEnd"/>
+      <w:r>
+        <w:rPr>
+          <w:rFonts w:ascii="Consolas" w:hAnsi="Consolas" w:cs="Consolas"/>
+          <w:color w:val="FF0000"/>
+          <w:sz w:val="16"/>
+          <w:szCs w:val="16"/>
+        </w:rPr>
+        <w:t>"</w:t>
+      </w:r>
+      <w:r>
+        <w:rPr>
+          <w:rFonts w:ascii="Consolas" w:hAnsi="Consolas" w:cs="Consolas"/>
+          <w:sz w:val="16"/>
+          <w:szCs w:val="16"/>
+        </w:rPr>
+        <w:t xml:space="preserve"> </w:t>
+      </w:r>
+      <w:r>
+        <w:rPr>
+          <w:rFonts w:ascii="Consolas" w:hAnsi="Consolas" w:cs="Consolas"/>
+          <w:color w:val="000080"/>
+          <w:sz w:val="16"/>
+          <w:szCs w:val="16"/>
+          <w:u w:val="single"/>
+        </w:rPr>
+        <w:t>data-</w:t>
+      </w:r>
+      <w:proofErr w:type="spellStart"/>
+      <w:r>
+        <w:rPr>
+          <w:rFonts w:ascii="Consolas" w:hAnsi="Consolas" w:cs="Consolas"/>
+          <w:color w:val="000080"/>
+          <w:sz w:val="16"/>
+          <w:szCs w:val="16"/>
+          <w:u w:val="single"/>
+        </w:rPr>
+        <w:t>theme</w:t>
+      </w:r>
+      <w:proofErr w:type="spellEnd"/>
+      <w:r>
+        <w:rPr>
+          <w:rFonts w:ascii="Consolas" w:hAnsi="Consolas" w:cs="Consolas"/>
+          <w:color w:val="000000"/>
+          <w:sz w:val="16"/>
+          <w:szCs w:val="16"/>
+        </w:rPr>
+        <w:t>=</w:t>
+      </w:r>
+      <w:r>
+        <w:rPr>
+          <w:rFonts w:ascii="Consolas" w:hAnsi="Consolas" w:cs="Consolas"/>
+          <w:color w:val="FF0000"/>
+          <w:sz w:val="16"/>
+          <w:szCs w:val="16"/>
+        </w:rPr>
+        <w:t>"c"</w:t>
+      </w:r>
+      <w:r>
+        <w:rPr>
+          <w:rFonts w:ascii="Consolas" w:hAnsi="Consolas" w:cs="Consolas"/>
+          <w:b/>
+          <w:bCs/>
+          <w:color w:val="F44E0B"/>
+          <w:sz w:val="16"/>
+          <w:szCs w:val="16"/>
+        </w:rPr>
+        <w:t>&gt;</w:t>
+      </w:r>
+    </w:p>
+    <w:p>
+      <w:pPr>
+        <w:autoSpaceDE w:val="0"/>
+        <w:autoSpaceDN w:val="0"/>
+        <w:adjustRightInd w:val="0"/>
+        <w:spacing w:after="0" w:line="240" w:lineRule="auto"/>
+        <w:rPr>
+          <w:rFonts w:ascii="Consolas" w:hAnsi="Consolas" w:cs="Consolas"/>
+          <w:sz w:val="16"/>
+          <w:szCs w:val="16"/>
+        </w:rPr>
+      </w:pPr>
+      <w:r>
+        <w:rPr>
+          <w:rFonts w:ascii="Consolas" w:hAnsi="Consolas" w:cs="Consolas"/>
+          <w:color w:val="000000"/>
+          <w:sz w:val="16"/>
+          <w:szCs w:val="16"/>
+        </w:rPr>
+        <w:tab/>
+      </w:r>
+      <w:r>
+        <w:rPr>
+          <w:rFonts w:ascii="Consolas" w:hAnsi="Consolas" w:cs="Consolas"/>
+          <w:color w:val="000000"/>
+          <w:sz w:val="16"/>
+          <w:szCs w:val="16"/>
+        </w:rPr>
+        <w:tab/>
+      </w:r>
+      <w:r>
+        <w:rPr>
+          <w:rFonts w:ascii="Consolas" w:hAnsi="Consolas" w:cs="Consolas"/>
+          <w:color w:val="000000"/>
+          <w:sz w:val="16"/>
+          <w:szCs w:val="16"/>
+        </w:rPr>
+        <w:tab/>
+      </w:r>
+      <w:r>
+        <w:rPr>
+          <w:rFonts w:ascii="Consolas" w:hAnsi="Consolas" w:cs="Consolas"/>
+          <w:b/>
+          <w:bCs/>
+          <w:color w:val="F44E0B"/>
+          <w:sz w:val="16"/>
+          <w:szCs w:val="16"/>
+        </w:rPr>
+        <w:t>&lt;</w:t>
+      </w:r>
+      <w:r>
+        <w:rPr>
+          <w:rFonts w:ascii="Consolas" w:hAnsi="Consolas" w:cs="Consolas"/>
+          <w:color w:val="000080"/>
+          <w:sz w:val="16"/>
+          <w:szCs w:val="16"/>
+        </w:rPr>
+        <w:t>h1</w:t>
+      </w:r>
+      <w:r>
+        <w:rPr>
+          <w:rFonts w:ascii="Consolas" w:hAnsi="Consolas" w:cs="Consolas"/>
+          <w:b/>
+          <w:bCs/>
+          <w:color w:val="F44E0B"/>
+          <w:sz w:val="16"/>
+          <w:szCs w:val="16"/>
+        </w:rPr>
+        <w:t>&gt;</w:t>
+      </w:r>
+      <w:r>
+        <w:rPr>
+          <w:rFonts w:ascii="Consolas" w:hAnsi="Consolas" w:cs="Consolas"/>
+          <w:color w:val="000000"/>
+          <w:sz w:val="16"/>
+          <w:szCs w:val="16"/>
+        </w:rPr>
+        <w:t>Esto es una cabecera</w:t>
+      </w:r>
+      <w:r>
+        <w:rPr>
+          <w:rFonts w:ascii="Consolas" w:hAnsi="Consolas" w:cs="Consolas"/>
+          <w:b/>
+          <w:bCs/>
+          <w:color w:val="F44E0B"/>
+          <w:sz w:val="16"/>
+          <w:szCs w:val="16"/>
+        </w:rPr>
+        <w:t>&lt;/</w:t>
+      </w:r>
+      <w:r>
+        <w:rPr>
+          <w:rFonts w:ascii="Consolas" w:hAnsi="Consolas" w:cs="Consolas"/>
+          <w:color w:val="000080"/>
+          <w:sz w:val="16"/>
+          <w:szCs w:val="16"/>
+        </w:rPr>
+        <w:t>h1</w:t>
+      </w:r>
+      <w:r>
+        <w:rPr>
+          <w:rFonts w:ascii="Consolas" w:hAnsi="Consolas" w:cs="Consolas"/>
+          <w:b/>
+          <w:bCs/>
+          <w:color w:val="F44E0B"/>
+          <w:sz w:val="16"/>
+          <w:szCs w:val="16"/>
+        </w:rPr>
+        <w:t>&gt;</w:t>
+      </w:r>
+    </w:p>
+    <w:p>
+      <w:pPr>
+        <w:autoSpaceDE w:val="0"/>
+        <w:autoSpaceDN w:val="0"/>
+        <w:adjustRightInd w:val="0"/>
+        <w:spacing w:after="0" w:line="240" w:lineRule="auto"/>
+        <w:rPr>
+          <w:rFonts w:ascii="Consolas" w:hAnsi="Consolas" w:cs="Consolas"/>
+          <w:sz w:val="16"/>
+          <w:szCs w:val="16"/>
+        </w:rPr>
+      </w:pPr>
+      <w:r>
+        <w:rPr>
+          <w:rFonts w:ascii="Consolas" w:hAnsi="Consolas" w:cs="Consolas"/>
+          <w:color w:val="000000"/>
+          <w:sz w:val="16"/>
+          <w:szCs w:val="16"/>
+        </w:rPr>
+        <w:tab/>
+      </w:r>
+      <w:r>
+        <w:rPr>
+          <w:rFonts w:ascii="Consolas" w:hAnsi="Consolas" w:cs="Consolas"/>
+          <w:color w:val="000000"/>
+          <w:sz w:val="16"/>
+          <w:szCs w:val="16"/>
+        </w:rPr>
+        <w:tab/>
+      </w:r>
+      <w:r>
+        <w:rPr>
+          <w:rFonts w:ascii="Consolas" w:hAnsi="Consolas" w:cs="Consolas"/>
+          <w:color w:val="000000"/>
+          <w:sz w:val="16"/>
+          <w:szCs w:val="16"/>
+        </w:rPr>
+        <w:tab/>
+      </w:r>
+      <w:r>
+        <w:rPr>
+          <w:rFonts w:ascii="Consolas" w:hAnsi="Consolas" w:cs="Consolas"/>
+          <w:b/>
+          <w:bCs/>
+          <w:color w:val="F44E0B"/>
+          <w:sz w:val="16"/>
+          <w:szCs w:val="16"/>
+        </w:rPr>
+        <w:t>&lt;</w:t>
+      </w:r>
+      <w:r>
+        <w:rPr>
+          <w:rFonts w:ascii="Consolas" w:hAnsi="Consolas" w:cs="Consolas"/>
+          <w:color w:val="000080"/>
+          <w:sz w:val="16"/>
+          <w:szCs w:val="16"/>
+        </w:rPr>
+        <w:t>a</w:t>
+      </w:r>
+      <w:r>
+        <w:rPr>
+          <w:rFonts w:ascii="Consolas" w:hAnsi="Consolas" w:cs="Consolas"/>
+          <w:sz w:val="16"/>
+          <w:szCs w:val="16"/>
+        </w:rPr>
+        <w:t xml:space="preserve"> </w:t>
+      </w:r>
+      <w:proofErr w:type="spellStart"/>
+      <w:r>
+        <w:rPr>
+          <w:rFonts w:ascii="Consolas" w:hAnsi="Consolas" w:cs="Consolas"/>
+          <w:color w:val="000080"/>
+          <w:sz w:val="16"/>
+          <w:szCs w:val="16"/>
+          <w:u w:val="single"/>
+        </w:rPr>
+        <w:t>href</w:t>
+      </w:r>
+      <w:proofErr w:type="spellEnd"/>
+      <w:r>
+        <w:rPr>
+          <w:rFonts w:ascii="Consolas" w:hAnsi="Consolas" w:cs="Consolas"/>
+          <w:color w:val="000000"/>
+          <w:sz w:val="16"/>
+          <w:szCs w:val="16"/>
+        </w:rPr>
+        <w:t>=</w:t>
+      </w:r>
+      <w:r>
+        <w:rPr>
+          <w:rFonts w:ascii="Consolas" w:hAnsi="Consolas" w:cs="Consolas"/>
+          <w:color w:val="FF0000"/>
+          <w:sz w:val="16"/>
+          <w:szCs w:val="16"/>
+        </w:rPr>
+        <w:t>"pagina2.php"</w:t>
+      </w:r>
+      <w:r>
+        <w:rPr>
+          <w:rFonts w:ascii="Consolas" w:hAnsi="Consolas" w:cs="Consolas"/>
+          <w:b/>
+          <w:bCs/>
+          <w:color w:val="F44E0B"/>
+          <w:sz w:val="16"/>
+          <w:szCs w:val="16"/>
+        </w:rPr>
+        <w:t>&gt;</w:t>
+      </w:r>
+      <w:r>
+        <w:rPr>
+          <w:rFonts w:ascii="Consolas" w:hAnsi="Consolas" w:cs="Consolas"/>
+          <w:color w:val="000000"/>
+          <w:sz w:val="16"/>
+          <w:szCs w:val="16"/>
+        </w:rPr>
+        <w:t>Pagina 2</w:t>
+      </w:r>
+      <w:r>
+        <w:rPr>
+          <w:rFonts w:ascii="Consolas" w:hAnsi="Consolas" w:cs="Consolas"/>
+          <w:b/>
+          <w:bCs/>
+          <w:color w:val="F44E0B"/>
+          <w:sz w:val="16"/>
+          <w:szCs w:val="16"/>
+        </w:rPr>
+        <w:t>&lt;/</w:t>
+      </w:r>
+      <w:r>
+        <w:rPr>
+          <w:rFonts w:ascii="Consolas" w:hAnsi="Consolas" w:cs="Consolas"/>
+          <w:color w:val="000080"/>
+          <w:sz w:val="16"/>
+          <w:szCs w:val="16"/>
+        </w:rPr>
+        <w:t>a</w:t>
+      </w:r>
+      <w:r>
+        <w:rPr>
+          <w:rFonts w:ascii="Consolas" w:hAnsi="Consolas" w:cs="Consolas"/>
+          <w:b/>
+          <w:bCs/>
+          <w:color w:val="F44E0B"/>
+          <w:sz w:val="16"/>
+          <w:szCs w:val="16"/>
+        </w:rPr>
+        <w:t>&gt;</w:t>
+      </w:r>
+    </w:p>
+    <w:p>
+      <w:pPr>
+        <w:rPr>
+          <w:rFonts w:ascii="Consolas" w:hAnsi="Consolas" w:cs="Consolas"/>
+          <w:b/>
+          <w:bCs/>
+          <w:color w:val="F44E0B"/>
+          <w:sz w:val="16"/>
+          <w:szCs w:val="16"/>
+        </w:rPr>
+      </w:pPr>
+      <w:r>
+        <w:rPr>
+          <w:rFonts w:ascii="Consolas" w:hAnsi="Consolas" w:cs="Consolas"/>
+          <w:color w:val="000000"/>
+          <w:sz w:val="16"/>
+          <w:szCs w:val="16"/>
+        </w:rPr>
+        <w:tab/>
+      </w:r>
+      <w:r>
+        <w:rPr>
+          <w:rFonts w:ascii="Consolas" w:hAnsi="Consolas" w:cs="Consolas"/>
+          <w:color w:val="000000"/>
+          <w:sz w:val="16"/>
+          <w:szCs w:val="16"/>
+        </w:rPr>
+        <w:tab/>
+      </w:r>
+      <w:r>
+        <w:rPr>
+          <w:rFonts w:ascii="Consolas" w:hAnsi="Consolas" w:cs="Consolas"/>
+          <w:b/>
+          <w:bCs/>
+          <w:color w:val="F44E0B"/>
+          <w:sz w:val="16"/>
+          <w:szCs w:val="16"/>
+        </w:rPr>
+        <w:t>&lt;/</w:t>
+      </w:r>
+      <w:proofErr w:type="gramStart"/>
+      <w:r>
+        <w:rPr>
+          <w:rFonts w:ascii="Consolas" w:hAnsi="Consolas" w:cs="Consolas"/>
+          <w:color w:val="000080"/>
+          <w:sz w:val="16"/>
+          <w:szCs w:val="16"/>
+        </w:rPr>
+        <w:t>div</w:t>
+      </w:r>
+      <w:proofErr w:type="gramEnd"/>
+      <w:r>
+        <w:rPr>
+          <w:rFonts w:ascii="Consolas" w:hAnsi="Consolas" w:cs="Consolas"/>
+          <w:b/>
+          <w:bCs/>
+          <w:color w:val="F44E0B"/>
+          <w:sz w:val="16"/>
+          <w:szCs w:val="16"/>
+        </w:rPr>
+        <w:t>&gt;</w:t>
+      </w:r>
+    </w:p>
+    <w:p>
+      <w:pPr>
+        <w:rPr>
+          <w:sz w:val="16"/>
+          <w:szCs w:val="16"/>
+        </w:rPr>
+      </w:pPr>
+      <w:r>
+        <w:rPr>
+          <w:noProof/>
+          <w:lang w:eastAsia="es-CL"/>
+        </w:rPr>
+        <w:drawing>
+          <wp:inline distT="0" distB="0" distL="0" distR="0" wp14:anchorId="4C6F3AB3" wp14:editId="42BF0266">
+            <wp:extent cx="5209524" cy="4038096"/>
+            <wp:effectExtent l="0" t="0" r="0" b="635"/>
+            <wp:docPr id="3" name="Imagen 3"/>
+            <wp:cNvGraphicFramePr>
+              <a:graphicFrameLocks xmlns:a="http://schemas.openxmlformats.org/drawingml/2006/main" noChangeAspect="1"/>
+            </wp:cNvGraphicFramePr>
+            <a:graphic xmlns:a="http://schemas.openxmlformats.org/drawingml/2006/main">
+              <a:graphicData uri="http://schemas.openxmlformats.org/drawingml/2006/picture">
+                <pic:pic xmlns:pic="http://schemas.openxmlformats.org/drawingml/2006/picture">
+                  <pic:nvPicPr>
+                    <pic:cNvPr id="0" name=""/>
+                    <pic:cNvPicPr/>
+                  </pic:nvPicPr>
+                  <pic:blipFill>
+                    <a:blip r:embed="rId11"/>
+                    <a:stretch>
+                      <a:fillRect/>
+                    </a:stretch>
+                  </pic:blipFill>
+                  <pic:spPr>
+                    <a:xfrm>
+                      <a:off x="0" y="0"/>
+                      <a:ext cx="5209524" cy="4038096"/>
+                    </a:xfrm>
+                    <a:prstGeom prst="rect">
+                      <a:avLst/>
+                    </a:prstGeom>
+                  </pic:spPr>
+                </pic:pic>
+              </a:graphicData>
+            </a:graphic>
+          </wp:inline>
+        </w:drawing>
+      </w:r>
+    </w:p>
+    <w:p>
+      <w:pPr>
+        <w:rPr>
+          <w:sz w:val="16"/>
+          <w:szCs w:val="16"/>
+        </w:rPr>
+      </w:pPr>
+      <w:r>
+        <w:rPr>
+          <w:sz w:val="16"/>
+          <w:szCs w:val="16"/>
+        </w:rPr>
+        <w:t xml:space="preserve">Como se puede ver automáticamente queda en modo </w:t>
+      </w:r>
+      <w:proofErr w:type="spellStart"/>
+      <w:r>
+        <w:rPr>
+          <w:sz w:val="16"/>
+          <w:szCs w:val="16"/>
+        </w:rPr>
+        <w:t>inline</w:t>
+      </w:r>
+      <w:proofErr w:type="spellEnd"/>
+      <w:r>
+        <w:rPr>
+          <w:sz w:val="16"/>
+          <w:szCs w:val="16"/>
+        </w:rPr>
+        <w:t xml:space="preserve"> y en forma de botón sin usar </w:t>
+      </w:r>
+      <w:proofErr w:type="spellStart"/>
+      <w:proofErr w:type="gramStart"/>
+      <w:r>
+        <w:rPr>
+          <w:sz w:val="16"/>
+          <w:szCs w:val="16"/>
+        </w:rPr>
+        <w:t>mas</w:t>
+      </w:r>
+      <w:proofErr w:type="spellEnd"/>
+      <w:proofErr w:type="gramEnd"/>
+      <w:r>
+        <w:rPr>
+          <w:sz w:val="16"/>
+          <w:szCs w:val="16"/>
+        </w:rPr>
+        <w:t xml:space="preserve"> atributos, simplemente convierte el enlace en un botón.</w:t>
+      </w:r>
       <w:bookmarkStart w:id="0" w:name="_GoBack"/>
       <w:bookmarkEnd w:id="0"/>
-      <w:proofErr w:type="spellEnd"/>
-      <w:r>
-        <w:rPr>
-          <w:sz w:val="24"/>
-          <w:szCs w:val="24"/>
-        </w:rPr>
-        <w:t xml:space="preserve"> </w:t>
-      </w:r>
-      <w:r>
-        <w:rPr>
-          <w:sz w:val="24"/>
-          <w:szCs w:val="24"/>
-        </w:rPr>
-        <w:t>data-</w:t>
-      </w:r>
-      <w:proofErr w:type="spellStart"/>
-      <w:r>
-        <w:rPr>
-          <w:sz w:val="24"/>
-          <w:szCs w:val="24"/>
-        </w:rPr>
-        <w:t>rel</w:t>
-      </w:r>
-      <w:proofErr w:type="spellEnd"/>
-      <w:r>
-        <w:rPr>
-          <w:sz w:val="24"/>
-          <w:szCs w:val="24"/>
-        </w:rPr>
-        <w:t>="</w:t>
-      </w:r>
-      <w:proofErr w:type="spellStart"/>
-      <w:r>
-        <w:rPr>
-          <w:sz w:val="24"/>
-          <w:szCs w:val="24"/>
-        </w:rPr>
-        <w:t>dialog</w:t>
-      </w:r>
-      <w:proofErr w:type="spellEnd"/>
-      <w:r>
-        <w:rPr>
-          <w:sz w:val="24"/>
-          <w:szCs w:val="24"/>
-        </w:rPr>
-        <w:t>"</w:t>
-      </w:r>
     </w:p>
     <w:sectPr>
       <w:pgSz w:w="12240" w:h="15840"/>

</xml_diff>